<commit_message>
[Protocols] Rohfassung des Protokolls zur 8. Sitzung aktualisiert
Signed-off-by: Jim Martens <github@2martens.de>
</commit_message>
<xml_diff>
--- a/protocols/p1617-sitzung08-2016-10-27_rohfassung.docx
+++ b/protocols/p1617-sitzung08-2016-10-27_rohfassung.docx
@@ -1,6 +1,6 @@
 
 <file path=word/document.xml><?xml version="1.0" encoding="utf-8"?>
-<w:document xmlns:wpc="http://schemas.microsoft.com/office/word/2010/wordprocessingCanvas" xmlns:cx="http://schemas.microsoft.com/office/drawing/2014/chartex" xmlns:cx1="http://schemas.microsoft.com/office/drawing/2015/9/8/chartex" xmlns:mc="http://schemas.openxmlformats.org/markup-compatibility/2006" xmlns:o="urn:schemas-microsoft-com:office:office" xmlns:r="http://schemas.openxmlformats.org/officeDocument/2006/relationships" xmlns:m="http://schemas.openxmlformats.org/officeDocument/2006/math" xmlns:v="urn:schemas-microsoft-com:vml" xmlns:wp14="http://schemas.microsoft.com/office/word/2010/wordprocessingDrawing" xmlns:wp="http://schemas.openxmlformats.org/drawingml/2006/wordprocessingDrawing" xmlns:w10="urn:schemas-microsoft-com:office:word" xmlns:w="http://schemas.openxmlformats.org/wordprocessingml/2006/main" xmlns:w14="http://schemas.microsoft.com/office/word/2010/wordml" xmlns:w15="http://schemas.microsoft.com/office/word/2012/wordml" xmlns:w16se="http://schemas.microsoft.com/office/word/2015/wordml/symex" xmlns:wpg="http://schemas.microsoft.com/office/word/2010/wordprocessingGroup" xmlns:wpi="http://schemas.microsoft.com/office/word/2010/wordprocessingInk" xmlns:wne="http://schemas.microsoft.com/office/word/2006/wordml" xmlns:wps="http://schemas.microsoft.com/office/word/2010/wordprocessingShape" mc:Ignorable="w14 w15 w16se wp14">
+<w:document xmlns:wpc="http://schemas.microsoft.com/office/word/2010/wordprocessingCanvas" xmlns:mc="http://schemas.openxmlformats.org/markup-compatibility/2006" xmlns:o="urn:schemas-microsoft-com:office:office" xmlns:r="http://schemas.openxmlformats.org/officeDocument/2006/relationships" xmlns:m="http://schemas.openxmlformats.org/officeDocument/2006/math" xmlns:v="urn:schemas-microsoft-com:vml" xmlns:wp14="http://schemas.microsoft.com/office/word/2010/wordprocessingDrawing" xmlns:wp="http://schemas.openxmlformats.org/drawingml/2006/wordprocessingDrawing" xmlns:w10="urn:schemas-microsoft-com:office:word" xmlns:w="http://schemas.openxmlformats.org/wordprocessingml/2006/main" xmlns:w14="http://schemas.microsoft.com/office/word/2010/wordml" xmlns:wpg="http://schemas.microsoft.com/office/word/2010/wordprocessingGroup" xmlns:wpi="http://schemas.microsoft.com/office/word/2010/wordprocessingInk" xmlns:wne="http://schemas.microsoft.com/office/word/2006/wordml" xmlns:wps="http://schemas.microsoft.com/office/word/2010/wordprocessingShape" mc:Ignorable="w14 wp14">
   <w:body>
     <w:p>
       <w:pPr>
@@ -385,31 +385,7 @@
         <w:rPr>
           <w:rFonts w:cstheme="minorHAnsi"/>
         </w:rPr>
-        <w:t xml:space="preserve">Hintergrund sei das im Sommer von den </w:t>
-      </w:r>
-      <w:r>
-        <w:rPr>
-          <w:rFonts w:cstheme="minorHAnsi"/>
-        </w:rPr>
-        <w:t>Schulleiterinnen und Schulleiter</w:t>
-      </w:r>
-      <w:r>
-        <w:rPr>
-          <w:rFonts w:cstheme="minorHAnsi"/>
-        </w:rPr>
-        <w:t xml:space="preserve">n </w:t>
-      </w:r>
-      <w:r>
-        <w:rPr>
-          <w:rFonts w:cstheme="minorHAnsi"/>
-        </w:rPr>
-        <w:t>der Hamburger Stadtteilschulen</w:t>
-      </w:r>
-      <w:r>
-        <w:rPr>
-          <w:rFonts w:cstheme="minorHAnsi"/>
-        </w:rPr>
-        <w:t xml:space="preserve"> beschlossene Positionspapier. Darüber hinaus sei der AStA aktuell in intensiven Gesprächen mit der Verwaltung der Universität bezüglich der Nutzungsmöglichkeiten der Foyers. Abschließend weist Franziska daraufhin, dass gegen Esther Bender keine öffentliche Klage wegen Untreue (Ausgaben der VS zugunsten einer Beteiligung am Christopher Street Day) erhoben werde und die Staatsanwaltschaft die Ermittlungen wegen Geringfügigkeit eingestellt habe.</w:t>
+        <w:t>Hintergrund sei das im Sommer von den Schulleiterinnen und Schulleitern der Hamburger Stadtteilschulen beschlossene Positionspapier. Darüber hinaus sei der AStA aktuell in intensiven Gesprächen mit der Verwaltung der Universität bezüglich der Nutzungsmöglichkeiten der Foyers. Abschließend weist Franziska daraufhin, dass gegen Esther Bender keine öffentliche Klage wegen Untreue (Ausgaben der VS zugunsten einer Beteiligung am Christopher Street Day) erhoben werde und die Staatsanwaltschaft die Ermittlungen wegen Geringfügigkeit eingestellt habe.</w:t>
       </w:r>
     </w:p>
     <w:p>
@@ -466,7 +442,19 @@
         <w:rPr>
           <w:rFonts w:cstheme="minorHAnsi"/>
         </w:rPr>
-        <w:t xml:space="preserve">Artur führt aus zum Thema „Wissenschaftsfreiheit statt Berufsverbote - ‚Verfassungsschutz‘ auflösen“ (Anlage 1). Aktuell erarbeite man überdies ein Thesenpapier zu den psychischen Leiden im Bologna-Studium. </w:t>
+        <w:t>Artur führt aus zum Thema „Wissenschaftsfreiheit statt Berufsverbote - ‚Verfassungsschutz‘ auflösen“ (Anlage 1).</w:t>
+      </w:r>
+      <w:r>
+        <w:rPr>
+          <w:rFonts w:cstheme="minorHAnsi"/>
+        </w:rPr>
+        <w:t xml:space="preserve"> </w:t>
+      </w:r>
+      <w:r>
+        <w:rPr>
+          <w:rFonts w:cstheme="minorHAnsi"/>
+        </w:rPr>
+        <w:t xml:space="preserve"> Aktuell erarbeite man überdies ein Thesenpapier zu den psychischen Leiden im Bologna-Studium. </w:t>
       </w:r>
     </w:p>
     <w:p>
@@ -494,7 +482,51 @@
         <w:rPr>
           <w:rFonts w:cstheme="minorHAnsi"/>
         </w:rPr>
-        <w:t xml:space="preserve">Oliver berichtet, dass seit dem letzten Zusammentritt des StuPa zwei Stille Wörtchen sowie der jährliche </w:t>
+        <w:t xml:space="preserve">Oliver berichtet, dass seit dem letzten Zusammentritt des </w:t>
+      </w:r>
+      <w:proofErr w:type="gramStart"/>
+      <w:r>
+        <w:rPr>
+          <w:rFonts w:cstheme="minorHAnsi"/>
+        </w:rPr>
+        <w:t>StuPa</w:t>
+      </w:r>
+      <w:proofErr w:type="gramEnd"/>
+      <w:r>
+        <w:rPr>
+          <w:rFonts w:cstheme="minorHAnsi"/>
+        </w:rPr>
+        <w:t xml:space="preserve"> zwei </w:t>
+      </w:r>
+      <w:r>
+        <w:rPr>
+          <w:rFonts w:cstheme="minorHAnsi"/>
+        </w:rPr>
+        <w:t>„</w:t>
+      </w:r>
+      <w:r>
+        <w:rPr>
+          <w:rFonts w:cstheme="minorHAnsi"/>
+        </w:rPr>
+        <w:t>Stille Wörtchen</w:t>
+      </w:r>
+      <w:r>
+        <w:rPr>
+          <w:rFonts w:cstheme="minorHAnsi"/>
+        </w:rPr>
+        <w:t>“</w:t>
+      </w:r>
+      <w:r>
+        <w:rPr>
+          <w:rFonts w:cstheme="minorHAnsi"/>
+        </w:rPr>
+        <w:t xml:space="preserve"> sowie der jährliche </w:t>
+      </w:r>
+      <w:r>
+        <w:rPr>
+          <w:rFonts w:cstheme="minorHAnsi"/>
+        </w:rPr>
+        <w:t>„</w:t>
       </w:r>
       <w:proofErr w:type="spellStart"/>
       <w:r>
@@ -504,6 +536,12 @@
         <w:t>KalendAStA</w:t>
       </w:r>
       <w:proofErr w:type="spellEnd"/>
+      <w:r>
+        <w:rPr>
+          <w:rFonts w:cstheme="minorHAnsi"/>
+        </w:rPr>
+        <w:t>“</w:t>
+      </w:r>
       <w:r>
         <w:rPr>
           <w:rFonts w:cstheme="minorHAnsi"/>
@@ -527,21 +565,7 @@
         <w:rPr>
           <w:rFonts w:cstheme="minorHAnsi"/>
         </w:rPr>
-        <w:t xml:space="preserve">„Gegen das Vergessen“ - Veranstaltung des Auschwitz-Komitees zum Gedenken an die </w:t>
-      </w:r>
-      <w:proofErr w:type="spellStart"/>
-      <w:r>
-        <w:rPr>
-          <w:rFonts w:cstheme="minorHAnsi"/>
-        </w:rPr>
-        <w:t>Progromnacht</w:t>
-      </w:r>
-      <w:proofErr w:type="spellEnd"/>
-      <w:r>
-        <w:rPr>
-          <w:rFonts w:cstheme="minorHAnsi"/>
-        </w:rPr>
-        <w:t xml:space="preserve"> 1938 (Anlage 2)</w:t>
+        <w:t>„Gegen das Vergessen“ - Veranstaltung des Auschwitz-Komitees zum Gedenken an die Pogromnacht 1938 (Anlage 2)</w:t>
       </w:r>
     </w:p>
     <w:p>
@@ -560,145 +584,607 @@
         <w:rPr>
           <w:rFonts w:cstheme="minorHAnsi"/>
         </w:rPr>
-        <w:t xml:space="preserve">Mahnwache anlässlich des 78. Jahrestages der </w:t>
+        <w:t>Mahnwache anlässlich des 78. Jahrestages der Reichspogromnacht (Anlage 3)</w:t>
+      </w:r>
+    </w:p>
+    <w:p>
+      <w:pPr>
+        <w:jc w:val="both"/>
+        <w:rPr>
+          <w:rFonts w:cstheme="minorHAnsi"/>
+        </w:rPr>
+      </w:pPr>
+      <w:r>
+        <w:rPr>
+          <w:rFonts w:cstheme="minorHAnsi"/>
+        </w:rPr>
+        <w:t xml:space="preserve">Domenica berichtet über den Stand der Diskussion um die Rahmenprüfungsordnung. Derzeit werden in allen Teilen der Universitäten Stellungnahmen zum vorliegenden Entwurf erarbeitet. Ferner weist sie daraufhin, dass am 30. November 2016 der nächste </w:t>
+      </w:r>
+      <w:proofErr w:type="gramStart"/>
+      <w:r>
+        <w:rPr>
+          <w:rFonts w:cstheme="minorHAnsi"/>
+        </w:rPr>
+        <w:t>Dies</w:t>
+      </w:r>
+      <w:proofErr w:type="gramEnd"/>
+      <w:r>
+        <w:rPr>
+          <w:rFonts w:cstheme="minorHAnsi"/>
+        </w:rPr>
+        <w:t xml:space="preserve"> Academicus stattfinde</w:t>
+      </w:r>
+      <w:r>
+        <w:rPr>
+          <w:rFonts w:cstheme="minorHAnsi"/>
+        </w:rPr>
+        <w:t>t</w:t>
+      </w:r>
+      <w:r>
+        <w:rPr>
+          <w:rFonts w:cstheme="minorHAnsi"/>
+        </w:rPr>
+        <w:t xml:space="preserve">. </w:t>
+      </w:r>
+    </w:p>
+    <w:p>
+      <w:pPr>
+        <w:jc w:val="both"/>
+        <w:rPr>
+          <w:rFonts w:cstheme="minorHAnsi"/>
+        </w:rPr>
+      </w:pPr>
+      <w:r>
+        <w:rPr>
+          <w:rFonts w:cstheme="minorHAnsi"/>
+        </w:rPr>
+        <w:t>Oliver ergänzt seinen Bericht dahingehend, dass auf Initiative des AStA Werbung von/für die Bundeswehr aus den Mensen des Studierendenwerk</w:t>
+      </w:r>
+      <w:r>
+        <w:rPr>
+          <w:rFonts w:cstheme="minorHAnsi"/>
+        </w:rPr>
+        <w:t>s</w:t>
+      </w:r>
+      <w:r>
+        <w:rPr>
+          <w:rFonts w:cstheme="minorHAnsi"/>
+        </w:rPr>
+        <w:t xml:space="preserve"> entfernt worden sei.</w:t>
+      </w:r>
+    </w:p>
+    <w:p>
+      <w:pPr>
+        <w:jc w:val="both"/>
+        <w:rPr>
+          <w:rFonts w:cstheme="minorHAnsi"/>
+        </w:rPr>
+      </w:pPr>
+      <w:r>
+        <w:rPr>
+          <w:rFonts w:cstheme="minorHAnsi"/>
+        </w:rPr>
+        <w:t xml:space="preserve">Jakob weist darauf hin, dass ab sofort wieder alle zwei Wochen, und zwar im Wechsel zu den StuPa-Sitzungen, donnerstags eine Polit-Kneipe stattfinden werde; die </w:t>
+      </w:r>
+      <w:r>
+        <w:rPr>
+          <w:rFonts w:cstheme="minorHAnsi"/>
+        </w:rPr>
+        <w:t xml:space="preserve">jeweiligen </w:t>
+      </w:r>
+      <w:r>
+        <w:rPr>
+          <w:rFonts w:cstheme="minorHAnsi"/>
+        </w:rPr>
+        <w:t>Orte würden noch bekanntgegeben. Ferner starte nun die Veranstaltungsreihe „</w:t>
       </w:r>
       <w:proofErr w:type="spellStart"/>
       <w:r>
         <w:rPr>
           <w:rFonts w:cstheme="minorHAnsi"/>
         </w:rPr>
-        <w:t>Reichsprogromnacht</w:t>
+        <w:t>What</w:t>
+      </w:r>
+      <w:bookmarkStart w:id="0" w:name="_GoBack"/>
+      <w:r>
+        <w:rPr>
+          <w:rFonts w:cstheme="minorHAnsi"/>
+        </w:rPr>
+        <w:t>´</w:t>
+      </w:r>
+      <w:bookmarkEnd w:id="0"/>
+      <w:r>
+        <w:rPr>
+          <w:rFonts w:cstheme="minorHAnsi"/>
+        </w:rPr>
+        <w:t>s</w:t>
       </w:r>
       <w:proofErr w:type="spellEnd"/>
       <w:r>
         <w:rPr>
           <w:rFonts w:cstheme="minorHAnsi"/>
         </w:rPr>
-        <w:t xml:space="preserve"> (Anlage 3)</w:t>
-      </w:r>
-    </w:p>
-    <w:p>
-      <w:pPr>
-        <w:jc w:val="both"/>
-        <w:rPr>
-          <w:rFonts w:cstheme="minorHAnsi"/>
-        </w:rPr>
-      </w:pPr>
-      <w:r>
-        <w:rPr>
-          <w:rFonts w:cstheme="minorHAnsi"/>
-        </w:rPr>
-        <w:t xml:space="preserve">Domenica berichtet über den Stand der Diskussion um die Rahmenprüfungsordnung. Derzeit werden in allen Teilen der Universitäten Stellungnahmen zum vorliegenden Entwurf erarbeitet. Ferner weist sie daraufhin, dass am 30. November 2016 der nächste Dies Academicus stattfinde. </w:t>
-      </w:r>
-    </w:p>
-    <w:p>
-      <w:pPr>
-        <w:jc w:val="both"/>
-        <w:rPr>
-          <w:rFonts w:cstheme="minorHAnsi"/>
-        </w:rPr>
-      </w:pPr>
-      <w:r>
-        <w:rPr>
-          <w:rFonts w:cstheme="minorHAnsi"/>
-        </w:rPr>
-        <w:t>Oliver ergänzt seinen Bericht dahingehend, dass auf Initiative des AStA Werbung von/für die Bundeswehr aus den Mensen des Studierendenwerk</w:t>
-      </w:r>
-      <w:r>
-        <w:rPr>
-          <w:rFonts w:cstheme="minorHAnsi"/>
-        </w:rPr>
-        <w:t>s</w:t>
-      </w:r>
-      <w:r>
-        <w:rPr>
-          <w:rFonts w:cstheme="minorHAnsi"/>
-        </w:rPr>
-        <w:t xml:space="preserve"> entfernt worden sei.</w:t>
-      </w:r>
-    </w:p>
-    <w:p>
-      <w:pPr>
-        <w:jc w:val="both"/>
-        <w:rPr>
-          <w:rFonts w:cstheme="minorHAnsi"/>
-        </w:rPr>
-      </w:pPr>
-      <w:r>
-        <w:rPr>
-          <w:rFonts w:cstheme="minorHAnsi"/>
-        </w:rPr>
-        <w:t>Jakob weist darauf hin, dass ab sofort wieder alle zwei Wochen, und zwar im Wechsel zu den StuPa-Sitzungen, donnerstags eine Polit-Kneipe stattfinden werde; die individuellen Orte würden noch bekanntgegeben. Ferner starte nun die Veranstaltungsreihe „</w:t>
+        <w:t xml:space="preserve"> </w:t>
       </w:r>
       <w:proofErr w:type="spellStart"/>
       <w:r>
         <w:rPr>
           <w:rFonts w:cstheme="minorHAnsi"/>
         </w:rPr>
-        <w:t>Whats</w:t>
+        <w:t>left</w:t>
       </w:r>
       <w:proofErr w:type="spellEnd"/>
       <w:r>
         <w:rPr>
           <w:rFonts w:cstheme="minorHAnsi"/>
         </w:rPr>
+        <w:t>?“. Hinsichtlich des Kulturkursprogrammes sei man zwar im Verzug, weil der Aufwand sehr groß sei, aber auch es werde demnächst starten.</w:t>
+      </w:r>
+    </w:p>
+    <w:p>
+      <w:pPr>
+        <w:jc w:val="both"/>
+        <w:rPr>
+          <w:rFonts w:cstheme="minorHAnsi"/>
+        </w:rPr>
+      </w:pPr>
+      <w:r>
+        <w:rPr>
+          <w:rFonts w:cstheme="minorHAnsi"/>
+        </w:rPr>
+        <w:t xml:space="preserve">Golnar gibt einen Rückblick über die Themen und Veranstaltungen des Referats für internationale Studierende und weist daraufhin, dass demnächst eine Veranstaltung zum Friedensprozess in Kolumbien </w:t>
+      </w:r>
+      <w:r>
+        <w:rPr>
+          <w:rFonts w:cstheme="minorHAnsi"/>
+        </w:rPr>
+        <w:t>geplant sei. Überdies berichtet Golnar über die Auseinandersetzungen um das Studienkolleg:</w:t>
+      </w:r>
+      <w:r>
+        <w:rPr>
+          <w:rFonts w:cstheme="minorHAnsi"/>
+        </w:rPr>
         <w:t xml:space="preserve"> </w:t>
       </w:r>
+      <w:r>
+        <w:rPr>
+          <w:rFonts w:cstheme="minorHAnsi"/>
+        </w:rPr>
+        <w:t xml:space="preserve"> Insbesondere kämpfe man darum, dass eine andere Form von Sprachtest angeboten werde. Künftig werde das Studienkolleg zudem nicht mehr zur Schulbehörde, sondern zur Wissenschaftsbehörde zählen. Dies habe jedoch zur Folge, dass es aktuell keine klaren rechtlichen Regelungen bezüglich des Studienkollegs gebe. </w:t>
+      </w:r>
+    </w:p>
+    <w:p>
+      <w:pPr>
+        <w:jc w:val="both"/>
+        <w:rPr>
+          <w:rFonts w:cstheme="minorHAnsi"/>
+        </w:rPr>
+      </w:pPr>
+    </w:p>
+    <w:p>
+      <w:pPr>
+        <w:jc w:val="both"/>
+        <w:rPr>
+          <w:rFonts w:cstheme="minorHAnsi"/>
+          <w:b/>
+        </w:rPr>
+      </w:pPr>
+      <w:r>
+        <w:rPr>
+          <w:rFonts w:cstheme="minorHAnsi"/>
+          <w:b/>
+        </w:rPr>
+        <w:t>Anfragen an den AStA</w:t>
+      </w:r>
+    </w:p>
+    <w:p>
+      <w:pPr>
+        <w:jc w:val="both"/>
+        <w:rPr>
+          <w:rFonts w:cstheme="minorHAnsi"/>
+        </w:rPr>
+      </w:pPr>
+      <w:r>
+        <w:rPr>
+          <w:rFonts w:cstheme="minorHAnsi"/>
+        </w:rPr>
+        <w:t xml:space="preserve">Aufgrund vereinzelter Nachfragen wird eine allgemeine Diskussion über die Beteiligung </w:t>
+      </w:r>
+      <w:r>
+        <w:rPr>
+          <w:rFonts w:cstheme="minorHAnsi"/>
+        </w:rPr>
+        <w:t xml:space="preserve">der Verfassten Studierendenschaft </w:t>
+      </w:r>
+      <w:r>
+        <w:rPr>
+          <w:rFonts w:cstheme="minorHAnsi"/>
+        </w:rPr>
+        <w:t xml:space="preserve"> an der Friedensbewegung geführt.</w:t>
+      </w:r>
+    </w:p>
+    <w:p>
+      <w:pPr>
+        <w:jc w:val="both"/>
+        <w:rPr>
+          <w:rFonts w:cstheme="minorHAnsi"/>
+        </w:rPr>
+      </w:pPr>
+      <w:r>
+        <w:rPr>
+          <w:rFonts w:cstheme="minorHAnsi"/>
+        </w:rPr>
+        <w:lastRenderedPageBreak/>
+        <w:t xml:space="preserve">Auf nach Frage von Golnar erklärt Oliver, dass es aktuell keinen neuen Stand bezüglich eines Tages </w:t>
+      </w:r>
       <w:proofErr w:type="spellStart"/>
       <w:r>
         <w:rPr>
           <w:rFonts w:cstheme="minorHAnsi"/>
         </w:rPr>
-        <w:t>left</w:t>
+        <w:t>gegen Rechts</w:t>
       </w:r>
       <w:proofErr w:type="spellEnd"/>
       <w:r>
         <w:rPr>
           <w:rFonts w:cstheme="minorHAnsi"/>
         </w:rPr>
-        <w:t>?“. Hinsichtlich des Kulturkursprogrammes sei man zwar im Verzug, weil der Aufwand sehr groß sei, aber auch es werde demnächst starten.</w:t>
-      </w:r>
-    </w:p>
-    <w:p>
-      <w:pPr>
-        <w:jc w:val="both"/>
-        <w:rPr>
-          <w:rFonts w:cstheme="minorHAnsi"/>
-        </w:rPr>
-      </w:pPr>
+        <w:t xml:space="preserve"> gebe. Er </w:t>
+      </w:r>
+      <w:r>
+        <w:rPr>
+          <w:rFonts w:cstheme="minorHAnsi"/>
+        </w:rPr>
+        <w:t>spricht</w:t>
+      </w:r>
+      <w:r>
+        <w:rPr>
+          <w:rFonts w:cstheme="minorHAnsi"/>
+        </w:rPr>
+        <w:t xml:space="preserve"> </w:t>
+      </w:r>
+      <w:r>
+        <w:rPr>
+          <w:rFonts w:cstheme="minorHAnsi"/>
+        </w:rPr>
+        <w:t xml:space="preserve">sich jedoch dafür aus, dass sich der Ausschuss </w:t>
+      </w:r>
       <w:proofErr w:type="spellStart"/>
       <w:r>
         <w:rPr>
           <w:rFonts w:cstheme="minorHAnsi"/>
         </w:rPr>
-        <w:t>Golnar</w:t>
+        <w:t>gegen Rechts</w:t>
       </w:r>
       <w:proofErr w:type="spellEnd"/>
       <w:r>
         <w:rPr>
           <w:rFonts w:cstheme="minorHAnsi"/>
         </w:rPr>
-        <w:t xml:space="preserve"> gibt einen Rückblick über die Themen und Veranstaltungen des Referats für internationale Studierende und weist daraufhin, dass demnächst eine Veranstaltung zum Friedensprozess in Kolumbien </w:t>
-      </w:r>
-      <w:r>
-        <w:rPr>
-          <w:rFonts w:cstheme="minorHAnsi"/>
-        </w:rPr>
-        <w:t xml:space="preserve">geplant sei. Überdies berichtet </w:t>
+        <w:t xml:space="preserve"> zeitnah treffen möge.</w:t>
+      </w:r>
+    </w:p>
+    <w:p>
+      <w:pPr>
+        <w:jc w:val="both"/>
+        <w:rPr>
+          <w:rFonts w:cstheme="minorHAnsi"/>
+        </w:rPr>
+      </w:pPr>
+    </w:p>
+    <w:p>
+      <w:pPr>
+        <w:jc w:val="both"/>
+        <w:rPr>
+          <w:rFonts w:cstheme="minorHAnsi"/>
+          <w:b/>
+        </w:rPr>
+      </w:pPr>
+      <w:r>
+        <w:rPr>
+          <w:rFonts w:cstheme="minorHAnsi"/>
+          <w:b/>
+        </w:rPr>
+        <w:t>Dringlichkeitsanträge des AStA</w:t>
+      </w:r>
+    </w:p>
+    <w:p>
+      <w:pPr>
+        <w:jc w:val="both"/>
+        <w:rPr>
+          <w:rFonts w:cstheme="minorHAnsi"/>
+        </w:rPr>
+      </w:pPr>
+      <w:r>
+        <w:rPr>
+          <w:rFonts w:cstheme="minorHAnsi"/>
+        </w:rPr>
+        <w:t>Keine</w:t>
+      </w:r>
+    </w:p>
+    <w:p>
+      <w:pPr>
+        <w:jc w:val="both"/>
+        <w:rPr>
+          <w:rFonts w:cstheme="minorHAnsi"/>
+        </w:rPr>
+      </w:pPr>
+    </w:p>
+    <w:p>
+      <w:pPr>
+        <w:jc w:val="both"/>
+        <w:rPr>
+          <w:rFonts w:cstheme="minorHAnsi"/>
+          <w:b/>
+        </w:rPr>
+      </w:pPr>
+      <w:r>
+        <w:rPr>
+          <w:rFonts w:cstheme="minorHAnsi"/>
+          <w:b/>
+        </w:rPr>
+        <w:t>Aktuelle Stunde (falls entsprechender Antrag vorliegt)</w:t>
+      </w:r>
+    </w:p>
+    <w:p>
+      <w:pPr>
+        <w:jc w:val="both"/>
+        <w:rPr>
+          <w:rFonts w:cstheme="minorHAnsi"/>
+        </w:rPr>
+      </w:pPr>
+      <w:r>
+        <w:rPr>
+          <w:rFonts w:cstheme="minorHAnsi"/>
+        </w:rPr>
+        <w:t xml:space="preserve">Es </w:t>
+      </w:r>
+      <w:r>
+        <w:rPr>
+          <w:rFonts w:cstheme="minorHAnsi"/>
+        </w:rPr>
+        <w:t>liegt</w:t>
+      </w:r>
+      <w:r>
+        <w:rPr>
+          <w:rFonts w:cstheme="minorHAnsi"/>
+        </w:rPr>
+        <w:t xml:space="preserve"> </w:t>
+      </w:r>
+      <w:r>
+        <w:rPr>
+          <w:rFonts w:cstheme="minorHAnsi"/>
+        </w:rPr>
+        <w:t>kein Antrag vor.</w:t>
+      </w:r>
+    </w:p>
+    <w:p>
+      <w:pPr>
+        <w:jc w:val="both"/>
+        <w:rPr>
+          <w:rFonts w:cstheme="minorHAnsi"/>
+          <w:b/>
+        </w:rPr>
+      </w:pPr>
+    </w:p>
+    <w:p>
+      <w:pPr>
+        <w:jc w:val="both"/>
+        <w:rPr>
+          <w:rFonts w:cstheme="minorHAnsi"/>
+          <w:b/>
+        </w:rPr>
+      </w:pPr>
+      <w:r>
+        <w:rPr>
+          <w:rFonts w:cstheme="minorHAnsi"/>
+          <w:b/>
+        </w:rPr>
+        <w:t>Feststellung der endgültigen Fassung des Teils B der Tagesordnung</w:t>
+      </w:r>
+    </w:p>
+    <w:p>
+      <w:pPr>
+        <w:jc w:val="both"/>
+        <w:rPr>
+          <w:rFonts w:cstheme="minorHAnsi"/>
+        </w:rPr>
+      </w:pPr>
+      <w:r>
+        <w:rPr>
+          <w:rFonts w:cstheme="minorHAnsi"/>
+        </w:rPr>
+        <w:t>Artur beantragt, dass die „Debatte zu G20“ (V1617-041) [</w:t>
       </w:r>
       <w:proofErr w:type="spellStart"/>
       <w:r>
         <w:rPr>
           <w:rFonts w:cstheme="minorHAnsi"/>
         </w:rPr>
-        <w:t>Golnar</w:t>
+        <w:t>TOP_alt</w:t>
       </w:r>
       <w:proofErr w:type="spellEnd"/>
       <w:r>
         <w:rPr>
           <w:rFonts w:cstheme="minorHAnsi"/>
         </w:rPr>
-        <w:t xml:space="preserve"> über die Auseinandersetzungen um das Studienkolleg: Insbesondere kämpfe man darum, dass eine andere Form von Sprachtest angeboten werde. Künftig werde das Studienkolleg zudem nicht mehr zur Schulbehörde, sondern zur Wissenschaftsbehörde zählen. Dies habe jedoch zur Folge, dass es aktuell keine klaren rechtlichen Regelungen bezüglich des Studienkollegs gebe. </w:t>
+        <w:t xml:space="preserve"> 6] vorgezogen werden soll </w:t>
+      </w:r>
+      <w:r>
+        <w:rPr>
+          <w:rFonts w:cstheme="minorHAnsi"/>
+        </w:rPr>
+        <w:t xml:space="preserve">und als </w:t>
+      </w:r>
+      <w:proofErr w:type="spellStart"/>
+      <w:r>
+        <w:rPr>
+          <w:rFonts w:cstheme="minorHAnsi"/>
+        </w:rPr>
+        <w:t>TOP_neu</w:t>
+      </w:r>
+      <w:proofErr w:type="spellEnd"/>
+      <w:r>
+        <w:rPr>
+          <w:rFonts w:cstheme="minorHAnsi"/>
+        </w:rPr>
+        <w:t xml:space="preserve"> 1 zu behandeln ist.</w:t>
+      </w:r>
+    </w:p>
+    <w:p>
+      <w:pPr>
+        <w:jc w:val="both"/>
+        <w:rPr>
+          <w:rFonts w:cstheme="minorHAnsi"/>
+        </w:rPr>
+      </w:pPr>
+      <w:r>
+        <w:rPr>
+          <w:rFonts w:cstheme="minorHAnsi"/>
+        </w:rPr>
+        <w:t xml:space="preserve">Der Antrag </w:t>
+      </w:r>
+      <w:r>
+        <w:rPr>
+          <w:rFonts w:cstheme="minorHAnsi"/>
+        </w:rPr>
+        <w:t>wird</w:t>
+      </w:r>
+      <w:r>
+        <w:rPr>
+          <w:rFonts w:cstheme="minorHAnsi"/>
+        </w:rPr>
+        <w:t xml:space="preserve"> </w:t>
+      </w:r>
+      <w:r>
+        <w:rPr>
+          <w:rFonts w:cstheme="minorHAnsi"/>
+        </w:rPr>
+        <w:t xml:space="preserve">mit zwölf Fürstimmen und zwölf Gegenstimmen, bei vier Enthaltungen abgelehnt. Aufgrund einer Anzweiflung </w:t>
+      </w:r>
+      <w:r>
+        <w:rPr>
+          <w:rFonts w:cstheme="minorHAnsi"/>
+        </w:rPr>
+        <w:t xml:space="preserve">wird </w:t>
+      </w:r>
+      <w:r>
+        <w:rPr>
+          <w:rFonts w:cstheme="minorHAnsi"/>
+        </w:rPr>
+        <w:t xml:space="preserve">die Abstimmung wiederholt: Dieses Mal entfielen 13 Fürstimmen und zwölf Gegenstimmen, bei zwei Enthaltungen, für den Antrag. Die Abstimmung </w:t>
+      </w:r>
+      <w:r>
+        <w:rPr>
+          <w:rFonts w:cstheme="minorHAnsi"/>
+        </w:rPr>
+        <w:t>wird</w:t>
+      </w:r>
+      <w:r>
+        <w:rPr>
+          <w:rFonts w:cstheme="minorHAnsi"/>
+        </w:rPr>
+        <w:t xml:space="preserve"> </w:t>
+      </w:r>
+      <w:r>
+        <w:rPr>
+          <w:rFonts w:cstheme="minorHAnsi"/>
+        </w:rPr>
+        <w:t>erneut angezweifelt.</w:t>
+      </w:r>
+    </w:p>
+    <w:p>
+      <w:pPr>
+        <w:jc w:val="both"/>
+        <w:rPr>
+          <w:rFonts w:cstheme="minorHAnsi"/>
+        </w:rPr>
+      </w:pPr>
+      <w:r>
+        <w:rPr>
+          <w:rFonts w:cstheme="minorHAnsi"/>
+        </w:rPr>
+        <w:t>Das Präsidium führ</w:t>
+      </w:r>
+      <w:r>
+        <w:rPr>
+          <w:rFonts w:cstheme="minorHAnsi"/>
+        </w:rPr>
+        <w:t>t</w:t>
+      </w:r>
+      <w:r>
+        <w:rPr>
+          <w:rFonts w:cstheme="minorHAnsi"/>
+        </w:rPr>
+        <w:t xml:space="preserve"> eine namentliche Abstimmung durch und  </w:t>
+      </w:r>
+      <w:r>
+        <w:rPr>
+          <w:rFonts w:cstheme="minorHAnsi"/>
+        </w:rPr>
+        <w:t xml:space="preserve">verbindet </w:t>
+      </w:r>
+      <w:r>
+        <w:rPr>
+          <w:rFonts w:cstheme="minorHAnsi"/>
+        </w:rPr>
+        <w:t xml:space="preserve">dies mit der Feststellung der Beschlussfähigkeit (Anlage </w:t>
+      </w:r>
+      <w:r>
+        <w:rPr>
+          <w:rFonts w:cstheme="minorHAnsi"/>
+        </w:rPr>
+        <w:t>4</w:t>
+      </w:r>
+      <w:r>
+        <w:rPr>
+          <w:rFonts w:cstheme="minorHAnsi"/>
+        </w:rPr>
+        <w:t xml:space="preserve">). Im Ergebnis </w:t>
+      </w:r>
+      <w:r>
+        <w:rPr>
+          <w:rFonts w:cstheme="minorHAnsi"/>
+        </w:rPr>
+        <w:t>wird</w:t>
+      </w:r>
+      <w:r>
+        <w:rPr>
+          <w:rFonts w:cstheme="minorHAnsi"/>
+        </w:rPr>
+        <w:t xml:space="preserve"> </w:t>
+      </w:r>
+      <w:r>
+        <w:rPr>
+          <w:rFonts w:cstheme="minorHAnsi"/>
+        </w:rPr>
+        <w:t>der Antrag bei 14 Fürstimmen, elf Gegenstimmen und zwei Enthaltungen mehrheitlich angenommen.</w:t>
+      </w:r>
+    </w:p>
+    <w:p>
+      <w:pPr>
+        <w:jc w:val="both"/>
+        <w:rPr>
+          <w:rFonts w:cstheme="minorHAnsi"/>
+        </w:rPr>
+      </w:pPr>
+      <w:r>
+        <w:rPr>
+          <w:rFonts w:cstheme="minorHAnsi"/>
+        </w:rPr>
+        <w:t xml:space="preserve">Die geänderte Tagesordnung </w:t>
+      </w:r>
+      <w:r>
+        <w:rPr>
+          <w:rFonts w:cstheme="minorHAnsi"/>
+        </w:rPr>
+        <w:t>wird</w:t>
+      </w:r>
+      <w:r>
+        <w:rPr>
+          <w:rFonts w:cstheme="minorHAnsi"/>
+        </w:rPr>
+        <w:t xml:space="preserve"> bei einer Enthaltung einstimmig genehmigt.</w:t>
       </w:r>
     </w:p>
     <w:p>
@@ -722,87 +1208,52 @@
           <w:rFonts w:cstheme="minorHAnsi"/>
           <w:b/>
         </w:rPr>
-        <w:t>Anfragen an den AStA</w:t>
-      </w:r>
-    </w:p>
-    <w:p>
-      <w:pPr>
-        <w:jc w:val="both"/>
-        <w:rPr>
-          <w:rFonts w:cstheme="minorHAnsi"/>
-        </w:rPr>
-      </w:pPr>
-      <w:r>
-        <w:rPr>
-          <w:rFonts w:cstheme="minorHAnsi"/>
-        </w:rPr>
-        <w:t>Aufgrund vereinzelter Nachfragen wird eine allgemeine Diskussion über die Beteiligung von Rainer Braun an der Friedensbewegung geführt.</w:t>
-      </w:r>
-    </w:p>
-    <w:p>
-      <w:pPr>
-        <w:jc w:val="both"/>
-        <w:rPr>
-          <w:rFonts w:cstheme="minorHAnsi"/>
-        </w:rPr>
-      </w:pPr>
-      <w:r>
-        <w:rPr>
-          <w:rFonts w:cstheme="minorHAnsi"/>
-        </w:rPr>
-        <w:lastRenderedPageBreak/>
-        <w:t xml:space="preserve">Auf nach Frage von </w:t>
-      </w:r>
-      <w:proofErr w:type="spellStart"/>
-      <w:r>
-        <w:rPr>
-          <w:rFonts w:cstheme="minorHAnsi"/>
-        </w:rPr>
-        <w:t>Golnar</w:t>
-      </w:r>
-      <w:proofErr w:type="spellEnd"/>
-      <w:r>
-        <w:rPr>
-          <w:rFonts w:cstheme="minorHAnsi"/>
-        </w:rPr>
-        <w:t xml:space="preserve"> erklärt Oliver, dass es aktuell keinen neuen Stand bezüglich eines Tages </w:t>
-      </w:r>
-      <w:proofErr w:type="spellStart"/>
-      <w:r>
-        <w:rPr>
-          <w:rFonts w:cstheme="minorHAnsi"/>
-        </w:rPr>
-        <w:t>gegen Rechts</w:t>
-      </w:r>
-      <w:proofErr w:type="spellEnd"/>
-      <w:r>
-        <w:rPr>
-          <w:rFonts w:cstheme="minorHAnsi"/>
-        </w:rPr>
-        <w:t xml:space="preserve"> gebe. Er sprach sich jedoch dafür aus, dass sich der Ausschuss </w:t>
-      </w:r>
-      <w:proofErr w:type="spellStart"/>
-      <w:r>
-        <w:rPr>
-          <w:rFonts w:cstheme="minorHAnsi"/>
-        </w:rPr>
-        <w:t>gegen Rechts</w:t>
-      </w:r>
-      <w:proofErr w:type="spellEnd"/>
-      <w:r>
-        <w:rPr>
-          <w:rFonts w:cstheme="minorHAnsi"/>
-        </w:rPr>
-        <w:t xml:space="preserve"> zeitnah treffen möge.</w:t>
-      </w:r>
-    </w:p>
-    <w:p>
-      <w:pPr>
-        <w:jc w:val="both"/>
-        <w:rPr>
-          <w:rFonts w:cstheme="minorHAnsi"/>
-        </w:rPr>
-      </w:pPr>
+        <w:t>Feststellung der Beschlussfähigkeit</w:t>
+      </w:r>
+    </w:p>
+    <w:p>
+      <w:pPr>
+        <w:jc w:val="both"/>
+        <w:rPr>
+          <w:rFonts w:cstheme="minorHAnsi"/>
+          <w:i/>
+        </w:rPr>
+      </w:pPr>
+      <w:r>
+        <w:rPr>
+          <w:rFonts w:cstheme="minorHAnsi"/>
+          <w:i/>
+        </w:rPr>
+        <w:t xml:space="preserve">Beschlussfähigkeit mit </w:t>
+      </w:r>
+      <w:r>
+        <w:rPr>
+          <w:rFonts w:cstheme="minorHAnsi"/>
+          <w:i/>
+        </w:rPr>
+        <w:t>27</w:t>
+      </w:r>
+      <w:r>
+        <w:rPr>
+          <w:rFonts w:cstheme="minorHAnsi"/>
+          <w:i/>
+        </w:rPr>
+        <w:t xml:space="preserve"> von 47 Parlamentarier*</w:t>
+      </w:r>
+      <w:r>
+        <w:rPr>
+          <w:rFonts w:cstheme="minorHAnsi"/>
+          <w:i/>
+        </w:rPr>
+        <w:t>i</w:t>
+      </w:r>
+      <w:r>
+        <w:rPr>
+          <w:rFonts w:cstheme="minorHAnsi"/>
+          <w:i/>
+        </w:rPr>
+        <w:t>nnen gegeben.</w:t>
+      </w:r>
     </w:p>
     <w:p>
       <w:pPr>
@@ -812,257 +1263,20 @@
           <w:b/>
         </w:rPr>
       </w:pPr>
-      <w:r>
+    </w:p>
+    <w:p>
+      <w:pPr>
+        <w:jc w:val="both"/>
         <w:rPr>
           <w:rFonts w:cstheme="minorHAnsi"/>
           <w:b/>
         </w:rPr>
-        <w:t>Dringlichkeitsanträge des AStA</w:t>
-      </w:r>
-    </w:p>
-    <w:p>
-      <w:pPr>
-        <w:jc w:val="both"/>
-        <w:rPr>
-          <w:rFonts w:cstheme="minorHAnsi"/>
-        </w:rPr>
-      </w:pPr>
-      <w:r>
-        <w:rPr>
-          <w:rFonts w:cstheme="minorHAnsi"/>
-        </w:rPr>
-        <w:t>Keine</w:t>
-      </w:r>
-    </w:p>
-    <w:p>
-      <w:pPr>
-        <w:jc w:val="both"/>
-        <w:rPr>
-          <w:rFonts w:cstheme="minorHAnsi"/>
-        </w:rPr>
-      </w:pPr>
-    </w:p>
-    <w:p>
-      <w:pPr>
-        <w:jc w:val="both"/>
+      </w:pPr>
+      <w:r>
         <w:rPr>
           <w:rFonts w:cstheme="minorHAnsi"/>
           <w:b/>
         </w:rPr>
-      </w:pPr>
-      <w:r>
-        <w:rPr>
-          <w:rFonts w:cstheme="minorHAnsi"/>
-          <w:b/>
-        </w:rPr>
-        <w:t>Aktuelle Stunde (falls entsprechender Antrag vorliegt)</w:t>
-      </w:r>
-    </w:p>
-    <w:p>
-      <w:pPr>
-        <w:jc w:val="both"/>
-        <w:rPr>
-          <w:rFonts w:cstheme="minorHAnsi"/>
-        </w:rPr>
-      </w:pPr>
-      <w:r>
-        <w:rPr>
-          <w:rFonts w:cstheme="minorHAnsi"/>
-        </w:rPr>
-        <w:t>Es lag kein Antrag vor.</w:t>
-      </w:r>
-    </w:p>
-    <w:p>
-      <w:pPr>
-        <w:jc w:val="both"/>
-        <w:rPr>
-          <w:rFonts w:cstheme="minorHAnsi"/>
-          <w:b/>
-        </w:rPr>
-      </w:pPr>
-    </w:p>
-    <w:p>
-      <w:pPr>
-        <w:jc w:val="both"/>
-        <w:rPr>
-          <w:rFonts w:cstheme="minorHAnsi"/>
-          <w:b/>
-        </w:rPr>
-      </w:pPr>
-      <w:r>
-        <w:rPr>
-          <w:rFonts w:cstheme="minorHAnsi"/>
-          <w:b/>
-        </w:rPr>
-        <w:t>Feststellung der endgültigen Fassung des Teils B der Tagesordnung</w:t>
-      </w:r>
-    </w:p>
-    <w:p>
-      <w:pPr>
-        <w:jc w:val="both"/>
-        <w:rPr>
-          <w:rFonts w:cstheme="minorHAnsi"/>
-        </w:rPr>
-      </w:pPr>
-      <w:r>
-        <w:rPr>
-          <w:rFonts w:cstheme="minorHAnsi"/>
-        </w:rPr>
-        <w:t>Artur beantragt, dass die „Debatte zu G20“ (V1617-041) [</w:t>
-      </w:r>
-      <w:proofErr w:type="spellStart"/>
-      <w:r>
-        <w:rPr>
-          <w:rFonts w:cstheme="minorHAnsi"/>
-        </w:rPr>
-        <w:t>TOP_alt</w:t>
-      </w:r>
-      <w:proofErr w:type="spellEnd"/>
-      <w:r>
-        <w:rPr>
-          <w:rFonts w:cstheme="minorHAnsi"/>
-        </w:rPr>
-        <w:t xml:space="preserve"> 6] vorgezogen werden soll </w:t>
-      </w:r>
-      <w:r>
-        <w:rPr>
-          <w:rFonts w:cstheme="minorHAnsi"/>
-        </w:rPr>
-        <w:t xml:space="preserve">und als </w:t>
-      </w:r>
-      <w:proofErr w:type="spellStart"/>
-      <w:r>
-        <w:rPr>
-          <w:rFonts w:cstheme="minorHAnsi"/>
-        </w:rPr>
-        <w:t>TOP_neu</w:t>
-      </w:r>
-      <w:proofErr w:type="spellEnd"/>
-      <w:r>
-        <w:rPr>
-          <w:rFonts w:cstheme="minorHAnsi"/>
-        </w:rPr>
-        <w:t xml:space="preserve"> 1 zu behandeln ist.</w:t>
-      </w:r>
-    </w:p>
-    <w:p>
-      <w:pPr>
-        <w:jc w:val="both"/>
-        <w:rPr>
-          <w:rFonts w:cstheme="minorHAnsi"/>
-        </w:rPr>
-      </w:pPr>
-      <w:r>
-        <w:rPr>
-          <w:rFonts w:cstheme="minorHAnsi"/>
-        </w:rPr>
-        <w:t>Der Antrag wurde mit zwölf Fürstimmen und zwölf Gegenstimmen, bei vier Enthaltungen abgelehnt. Aufgrund einer Anzweiflung wurde die Abstimmung wiederholt: Dieses Mal entfielen 13 Fürstimmen und zwölf Gegenstimmen, bei zwei Enthaltungen, für den Antrag. Die Abstimmung wurde erneut angezweifelt.</w:t>
-      </w:r>
-    </w:p>
-    <w:p>
-      <w:pPr>
-        <w:jc w:val="both"/>
-        <w:rPr>
-          <w:rFonts w:cstheme="minorHAnsi"/>
-        </w:rPr>
-      </w:pPr>
-      <w:r>
-        <w:rPr>
-          <w:rFonts w:cstheme="minorHAnsi"/>
-        </w:rPr>
-        <w:t>Das Präsidium führe eine namentliche Abstimmung durch und verband dies mit der Feststellung der Beschlussfähigkeit (Anlage 4). Im Ergebnis wurde der Antrag bei 14 Fürstimmen, elf Gegenstimmen und zwei Enthaltungen mehrheitlich angenommen.</w:t>
-      </w:r>
-    </w:p>
-    <w:p>
-      <w:pPr>
-        <w:jc w:val="both"/>
-        <w:rPr>
-          <w:rFonts w:cstheme="minorHAnsi"/>
-        </w:rPr>
-      </w:pPr>
-      <w:r>
-        <w:rPr>
-          <w:rFonts w:cstheme="minorHAnsi"/>
-        </w:rPr>
-        <w:t>Die geänderte Tagesordnung wurde bei einer Enthaltung einstimmig genehmigt.</w:t>
-      </w:r>
-    </w:p>
-    <w:p>
-      <w:pPr>
-        <w:jc w:val="both"/>
-        <w:rPr>
-          <w:rFonts w:cstheme="minorHAnsi"/>
-        </w:rPr>
-      </w:pPr>
-    </w:p>
-    <w:p>
-      <w:pPr>
-        <w:jc w:val="both"/>
-        <w:rPr>
-          <w:rFonts w:cstheme="minorHAnsi"/>
-          <w:b/>
-        </w:rPr>
-      </w:pPr>
-      <w:r>
-        <w:rPr>
-          <w:rFonts w:cstheme="minorHAnsi"/>
-          <w:b/>
-        </w:rPr>
-        <w:t>Feststellung der Beschlussfähigkeit</w:t>
-      </w:r>
-    </w:p>
-    <w:p>
-      <w:pPr>
-        <w:jc w:val="both"/>
-        <w:rPr>
-          <w:rFonts w:cstheme="minorHAnsi"/>
-          <w:i/>
-        </w:rPr>
-      </w:pPr>
-      <w:r>
-        <w:rPr>
-          <w:rFonts w:cstheme="minorHAnsi"/>
-          <w:i/>
-        </w:rPr>
-        <w:t xml:space="preserve">Beschlussfähigkeit mit </w:t>
-      </w:r>
-      <w:r>
-        <w:rPr>
-          <w:rFonts w:cstheme="minorHAnsi"/>
-          <w:i/>
-        </w:rPr>
-        <w:t>27</w:t>
-      </w:r>
-      <w:r>
-        <w:rPr>
-          <w:rFonts w:cstheme="minorHAnsi"/>
-          <w:i/>
-        </w:rPr>
-        <w:t xml:space="preserve"> von 47 Parlamentarier*Innen gegeben.</w:t>
-      </w:r>
-    </w:p>
-    <w:p>
-      <w:pPr>
-        <w:jc w:val="both"/>
-        <w:rPr>
-          <w:rFonts w:cstheme="minorHAnsi"/>
-          <w:b/>
-        </w:rPr>
-      </w:pPr>
-    </w:p>
-    <w:p>
-      <w:pPr>
-        <w:jc w:val="both"/>
-        <w:rPr>
-          <w:rFonts w:cstheme="minorHAnsi"/>
-          <w:b/>
-        </w:rPr>
-      </w:pPr>
-      <w:r>
-        <w:rPr>
-          <w:rFonts w:cstheme="minorHAnsi"/>
-          <w:b/>
-        </w:rPr>
         <w:t>Genehmigung der Protokolle der vorangegangenen Sitzungen</w:t>
       </w:r>
     </w:p>
@@ -1077,7 +1291,25 @@
         <w:rPr>
           <w:rFonts w:cstheme="minorHAnsi"/>
         </w:rPr>
-        <w:t>Das Protokoll der fünften Sitzung vom 16.06.2016 wurde ohne Änderungen einstimmig genehmigt.</w:t>
+        <w:t xml:space="preserve">Das Protokoll der fünften Sitzung vom 16.06.2016 </w:t>
+      </w:r>
+      <w:r>
+        <w:rPr>
+          <w:rFonts w:cstheme="minorHAnsi"/>
+        </w:rPr>
+        <w:t>wird</w:t>
+      </w:r>
+      <w:r>
+        <w:rPr>
+          <w:rFonts w:cstheme="minorHAnsi"/>
+        </w:rPr>
+        <w:t xml:space="preserve"> </w:t>
+      </w:r>
+      <w:r>
+        <w:rPr>
+          <w:rFonts w:cstheme="minorHAnsi"/>
+        </w:rPr>
+        <w:t>ohne Änderungen einstimmig genehmigt.</w:t>
       </w:r>
     </w:p>
     <w:p>
@@ -1097,69 +1329,51 @@
         <w:rPr>
           <w:rFonts w:cstheme="minorHAnsi"/>
         </w:rPr>
-        <w:t xml:space="preserve">wurde ohne Änderungen </w:t>
-      </w:r>
-      <w:r>
-        <w:rPr>
-          <w:rFonts w:cstheme="minorHAnsi"/>
-        </w:rPr>
-        <w:t xml:space="preserve">und bei drei Enthaltungen </w:t>
-      </w:r>
-      <w:r>
-        <w:rPr>
-          <w:rFonts w:cstheme="minorHAnsi"/>
-        </w:rPr>
-        <w:t>einstimmig genehmigt.</w:t>
-      </w:r>
-    </w:p>
-    <w:p>
-      <w:pPr>
-        <w:jc w:val="both"/>
-        <w:rPr>
-          <w:rFonts w:cstheme="minorHAnsi"/>
-        </w:rPr>
-      </w:pPr>
-      <w:r>
-        <w:rPr>
-          <w:rFonts w:cstheme="minorHAnsi"/>
-        </w:rPr>
-        <w:t xml:space="preserve">Das Protokoll der </w:t>
-      </w:r>
-      <w:r>
-        <w:rPr>
-          <w:rFonts w:cstheme="minorHAnsi"/>
-        </w:rPr>
-        <w:t>siebten</w:t>
-      </w:r>
-      <w:r>
-        <w:rPr>
-          <w:rFonts w:cstheme="minorHAnsi"/>
-        </w:rPr>
-        <w:t xml:space="preserve"> Sitzung vom </w:t>
-      </w:r>
-      <w:r>
-        <w:rPr>
-          <w:rFonts w:cstheme="minorHAnsi"/>
-        </w:rPr>
-        <w:t>14</w:t>
-      </w:r>
-      <w:r>
-        <w:rPr>
-          <w:rFonts w:cstheme="minorHAnsi"/>
-        </w:rPr>
-        <w:t>.0</w:t>
-      </w:r>
-      <w:r>
-        <w:rPr>
-          <w:rFonts w:cstheme="minorHAnsi"/>
-        </w:rPr>
-        <w:t>7</w:t>
-      </w:r>
-      <w:r>
-        <w:rPr>
-          <w:rFonts w:cstheme="minorHAnsi"/>
-        </w:rPr>
-        <w:t>.2016 wurde ohne Änderungen einstimmig genehmigt.</w:t>
+        <w:t>wird</w:t>
+      </w:r>
+      <w:r>
+        <w:rPr>
+          <w:rFonts w:cstheme="minorHAnsi"/>
+        </w:rPr>
+        <w:t xml:space="preserve"> </w:t>
+      </w:r>
+      <w:r>
+        <w:rPr>
+          <w:rFonts w:cstheme="minorHAnsi"/>
+        </w:rPr>
+        <w:t>ohne Änderungen und bei drei Enthaltungen einstimmig genehmigt.</w:t>
+      </w:r>
+    </w:p>
+    <w:p>
+      <w:pPr>
+        <w:jc w:val="both"/>
+        <w:rPr>
+          <w:rFonts w:cstheme="minorHAnsi"/>
+        </w:rPr>
+      </w:pPr>
+      <w:r>
+        <w:rPr>
+          <w:rFonts w:cstheme="minorHAnsi"/>
+        </w:rPr>
+        <w:t xml:space="preserve">Das Protokoll der siebten Sitzung vom 14.07.2016 </w:t>
+      </w:r>
+      <w:r>
+        <w:rPr>
+          <w:rFonts w:cstheme="minorHAnsi"/>
+        </w:rPr>
+        <w:t>wird</w:t>
+      </w:r>
+      <w:r>
+        <w:rPr>
+          <w:rFonts w:cstheme="minorHAnsi"/>
+        </w:rPr>
+        <w:t xml:space="preserve"> </w:t>
+      </w:r>
+      <w:r>
+        <w:rPr>
+          <w:rFonts w:cstheme="minorHAnsi"/>
+        </w:rPr>
+        <w:t>ohne Änderungen einstimmig genehmigt.</w:t>
       </w:r>
     </w:p>
     <w:p>
@@ -1241,7 +1455,19 @@
         <w:rPr>
           <w:rFonts w:cstheme="minorHAnsi"/>
         </w:rPr>
-        <w:t>Armin stellt den Antrag für die Antragsteller vor.</w:t>
+        <w:t>Armin stellt den Antrag für die Antragsteller</w:t>
+      </w:r>
+      <w:r>
+        <w:rPr>
+          <w:rFonts w:cstheme="minorHAnsi"/>
+        </w:rPr>
+        <w:t>*innen</w:t>
+      </w:r>
+      <w:r>
+        <w:rPr>
+          <w:rFonts w:cstheme="minorHAnsi"/>
+        </w:rPr>
+        <w:t xml:space="preserve"> vor.</w:t>
       </w:r>
     </w:p>
     <w:p>
@@ -1271,35 +1497,42 @@
           <w:rFonts w:cstheme="minorHAnsi"/>
           <w:i/>
         </w:rPr>
-        <w:t>Beschluss</w:t>
+        <w:t xml:space="preserve">Die </w:t>
       </w:r>
       <w:r>
         <w:rPr>
           <w:rFonts w:cstheme="minorHAnsi"/>
           <w:i/>
         </w:rPr>
-        <w:t>un</w:t>
+        <w:t>Beschlussfähigkeit mit 19 von 47 Parlamentarier*</w:t>
       </w:r>
       <w:r>
         <w:rPr>
           <w:rFonts w:cstheme="minorHAnsi"/>
           <w:i/>
         </w:rPr>
-        <w:t xml:space="preserve">fähigkeit mit </w:t>
+        <w:t>i</w:t>
       </w:r>
       <w:r>
         <w:rPr>
           <w:rFonts w:cstheme="minorHAnsi"/>
           <w:i/>
         </w:rPr>
-        <w:t>19</w:t>
+        <w:t xml:space="preserve">nnen </w:t>
       </w:r>
       <w:r>
         <w:rPr>
           <w:rFonts w:cstheme="minorHAnsi"/>
           <w:i/>
         </w:rPr>
-        <w:t xml:space="preserve"> von 47 Parlamentarier*Innen gegeben.</w:t>
+        <w:t xml:space="preserve">ist nicht </w:t>
+      </w:r>
+      <w:r>
+        <w:rPr>
+          <w:rFonts w:cstheme="minorHAnsi"/>
+          <w:i/>
+        </w:rPr>
+        <w:t>gegeben.</w:t>
       </w:r>
     </w:p>
     <w:p>
@@ -1331,8 +1564,6 @@
           <w:rFonts w:cstheme="minorHAnsi"/>
         </w:rPr>
       </w:pPr>
-      <w:bookmarkStart w:id="0" w:name="_GoBack"/>
-      <w:bookmarkEnd w:id="0"/>
     </w:p>
     <w:p>
       <w:pPr>
@@ -1377,8 +1608,8 @@
 </file>
 
 <file path=word/numbering.xml><?xml version="1.0" encoding="utf-8"?>
-<w:numbering xmlns:wpc="http://schemas.microsoft.com/office/word/2010/wordprocessingCanvas" xmlns:cx="http://schemas.microsoft.com/office/drawing/2014/chartex" xmlns:cx1="http://schemas.microsoft.com/office/drawing/2015/9/8/chartex" xmlns:mc="http://schemas.openxmlformats.org/markup-compatibility/2006" xmlns:o="urn:schemas-microsoft-com:office:office" xmlns:r="http://schemas.openxmlformats.org/officeDocument/2006/relationships" xmlns:m="http://schemas.openxmlformats.org/officeDocument/2006/math" xmlns:v="urn:schemas-microsoft-com:vml" xmlns:wp14="http://schemas.microsoft.com/office/word/2010/wordprocessingDrawing" xmlns:wp="http://schemas.openxmlformats.org/drawingml/2006/wordprocessingDrawing" xmlns:w10="urn:schemas-microsoft-com:office:word" xmlns:w="http://schemas.openxmlformats.org/wordprocessingml/2006/main" xmlns:w14="http://schemas.microsoft.com/office/word/2010/wordml" xmlns:w15="http://schemas.microsoft.com/office/word/2012/wordml" xmlns:w16se="http://schemas.microsoft.com/office/word/2015/wordml/symex" xmlns:wpg="http://schemas.microsoft.com/office/word/2010/wordprocessingGroup" xmlns:wpi="http://schemas.microsoft.com/office/word/2010/wordprocessingInk" xmlns:wne="http://schemas.microsoft.com/office/word/2006/wordml" xmlns:wps="http://schemas.microsoft.com/office/word/2010/wordprocessingShape" mc:Ignorable="w14 w15 w16se wp14">
-  <w:abstractNum w:abstractNumId="0" w15:restartNumberingAfterBreak="0">
+<w:numbering xmlns:wpc="http://schemas.microsoft.com/office/word/2010/wordprocessingCanvas" xmlns:mc="http://schemas.openxmlformats.org/markup-compatibility/2006" xmlns:o="urn:schemas-microsoft-com:office:office" xmlns:r="http://schemas.openxmlformats.org/officeDocument/2006/relationships" xmlns:m="http://schemas.openxmlformats.org/officeDocument/2006/math" xmlns:v="urn:schemas-microsoft-com:vml" xmlns:wp14="http://schemas.microsoft.com/office/word/2010/wordprocessingDrawing" xmlns:wp="http://schemas.openxmlformats.org/drawingml/2006/wordprocessingDrawing" xmlns:w10="urn:schemas-microsoft-com:office:word" xmlns:w="http://schemas.openxmlformats.org/wordprocessingml/2006/main" xmlns:w14="http://schemas.microsoft.com/office/word/2010/wordml" xmlns:wpg="http://schemas.microsoft.com/office/word/2010/wordprocessingGroup" xmlns:wpi="http://schemas.microsoft.com/office/word/2010/wordprocessingInk" xmlns:wne="http://schemas.microsoft.com/office/word/2006/wordml" xmlns:wps="http://schemas.microsoft.com/office/word/2010/wordprocessingShape" mc:Ignorable="w14 wp14">
+  <w:abstractNum w:abstractNumId="0">
     <w:nsid w:val="03FF6EBC"/>
     <w:multiLevelType w:val="hybridMultilevel"/>
     <w:tmpl w:val="C06C81AA"/>
@@ -1491,7 +1722,7 @@
       </w:rPr>
     </w:lvl>
   </w:abstractNum>
-  <w:abstractNum w:abstractNumId="1" w15:restartNumberingAfterBreak="0">
+  <w:abstractNum w:abstractNumId="1">
     <w:nsid w:val="0CDC1652"/>
     <w:multiLevelType w:val="hybridMultilevel"/>
     <w:tmpl w:val="E494A31E"/>
@@ -1604,7 +1835,7 @@
       </w:rPr>
     </w:lvl>
   </w:abstractNum>
-  <w:abstractNum w:abstractNumId="2" w15:restartNumberingAfterBreak="0">
+  <w:abstractNum w:abstractNumId="2">
     <w:nsid w:val="209A726C"/>
     <w:multiLevelType w:val="hybridMultilevel"/>
     <w:tmpl w:val="B3BA7C3A"/>
@@ -1717,7 +1948,7 @@
       </w:rPr>
     </w:lvl>
   </w:abstractNum>
-  <w:abstractNum w:abstractNumId="3" w15:restartNumberingAfterBreak="0">
+  <w:abstractNum w:abstractNumId="3">
     <w:nsid w:val="6E951AA9"/>
     <w:multiLevelType w:val="hybridMultilevel"/>
     <w:tmpl w:val="F1D2A798"/>
@@ -1830,7 +2061,7 @@
       </w:rPr>
     </w:lvl>
   </w:abstractNum>
-  <w:abstractNum w:abstractNumId="4" w15:restartNumberingAfterBreak="0">
+  <w:abstractNum w:abstractNumId="4">
     <w:nsid w:val="713431FA"/>
     <w:multiLevelType w:val="hybridMultilevel"/>
     <w:tmpl w:val="1D3E492C"/>
@@ -1943,7 +2174,7 @@
       </w:rPr>
     </w:lvl>
   </w:abstractNum>
-  <w:abstractNum w:abstractNumId="5" w15:restartNumberingAfterBreak="0">
+  <w:abstractNum w:abstractNumId="5">
     <w:nsid w:val="74454514"/>
     <w:multiLevelType w:val="hybridMultilevel"/>
     <w:tmpl w:val="97AAF32C"/>
@@ -2078,7 +2309,7 @@
 </file>
 
 <file path=word/styles.xml><?xml version="1.0" encoding="utf-8"?>
-<w:styles xmlns:mc="http://schemas.openxmlformats.org/markup-compatibility/2006" xmlns:r="http://schemas.openxmlformats.org/officeDocument/2006/relationships" xmlns:w="http://schemas.openxmlformats.org/wordprocessingml/2006/main" xmlns:w14="http://schemas.microsoft.com/office/word/2010/wordml" xmlns:w15="http://schemas.microsoft.com/office/word/2012/wordml" xmlns:w16se="http://schemas.microsoft.com/office/word/2015/wordml/symex" mc:Ignorable="w14 w15 w16se">
+<w:styles xmlns:mc="http://schemas.openxmlformats.org/markup-compatibility/2006" xmlns:r="http://schemas.openxmlformats.org/officeDocument/2006/relationships" xmlns:w="http://schemas.openxmlformats.org/wordprocessingml/2006/main" xmlns:w14="http://schemas.microsoft.com/office/word/2010/wordml" mc:Ignorable="w14">
   <w:docDefaults>
     <w:rPrDefault>
       <w:rPr>
@@ -2094,378 +2325,345 @@
       </w:pPr>
     </w:pPrDefault>
   </w:docDefaults>
-  <w:latentStyles w:defLockedState="0" w:defUIPriority="99" w:defSemiHidden="0" w:defUnhideWhenUsed="0" w:defQFormat="0" w:count="371">
-    <w:lsdException w:name="Normal" w:uiPriority="0" w:qFormat="1"/>
-    <w:lsdException w:name="heading 1" w:uiPriority="9" w:qFormat="1"/>
-    <w:lsdException w:name="heading 2" w:semiHidden="1" w:uiPriority="9" w:unhideWhenUsed="1" w:qFormat="1"/>
-    <w:lsdException w:name="heading 3" w:semiHidden="1" w:uiPriority="9" w:unhideWhenUsed="1" w:qFormat="1"/>
-    <w:lsdException w:name="heading 4" w:semiHidden="1" w:uiPriority="9" w:unhideWhenUsed="1" w:qFormat="1"/>
-    <w:lsdException w:name="heading 5" w:semiHidden="1" w:uiPriority="9" w:unhideWhenUsed="1" w:qFormat="1"/>
-    <w:lsdException w:name="heading 6" w:semiHidden="1" w:uiPriority="9" w:unhideWhenUsed="1" w:qFormat="1"/>
-    <w:lsdException w:name="heading 7" w:semiHidden="1" w:uiPriority="9" w:unhideWhenUsed="1" w:qFormat="1"/>
-    <w:lsdException w:name="heading 8" w:semiHidden="1" w:uiPriority="9" w:unhideWhenUsed="1" w:qFormat="1"/>
-    <w:lsdException w:name="heading 9" w:semiHidden="1" w:uiPriority="9" w:unhideWhenUsed="1" w:qFormat="1"/>
-    <w:lsdException w:name="index 1" w:semiHidden="1" w:unhideWhenUsed="1"/>
-    <w:lsdException w:name="index 2" w:semiHidden="1" w:unhideWhenUsed="1"/>
-    <w:lsdException w:name="index 3" w:semiHidden="1" w:unhideWhenUsed="1"/>
-    <w:lsdException w:name="index 4" w:semiHidden="1" w:unhideWhenUsed="1"/>
-    <w:lsdException w:name="index 5" w:semiHidden="1" w:unhideWhenUsed="1"/>
-    <w:lsdException w:name="index 6" w:semiHidden="1" w:unhideWhenUsed="1"/>
-    <w:lsdException w:name="index 7" w:semiHidden="1" w:unhideWhenUsed="1"/>
-    <w:lsdException w:name="index 8" w:semiHidden="1" w:unhideWhenUsed="1"/>
-    <w:lsdException w:name="index 9" w:semiHidden="1" w:unhideWhenUsed="1"/>
-    <w:lsdException w:name="toc 1" w:semiHidden="1" w:uiPriority="39" w:unhideWhenUsed="1"/>
-    <w:lsdException w:name="toc 2" w:semiHidden="1" w:uiPriority="39" w:unhideWhenUsed="1"/>
-    <w:lsdException w:name="toc 3" w:semiHidden="1" w:uiPriority="39" w:unhideWhenUsed="1"/>
-    <w:lsdException w:name="toc 4" w:semiHidden="1" w:uiPriority="39" w:unhideWhenUsed="1"/>
-    <w:lsdException w:name="toc 5" w:semiHidden="1" w:uiPriority="39" w:unhideWhenUsed="1"/>
-    <w:lsdException w:name="toc 6" w:semiHidden="1" w:uiPriority="39" w:unhideWhenUsed="1"/>
-    <w:lsdException w:name="toc 7" w:semiHidden="1" w:uiPriority="39" w:unhideWhenUsed="1"/>
-    <w:lsdException w:name="toc 8" w:semiHidden="1" w:uiPriority="39" w:unhideWhenUsed="1"/>
-    <w:lsdException w:name="toc 9" w:semiHidden="1" w:uiPriority="39" w:unhideWhenUsed="1"/>
-    <w:lsdException w:name="Normal Indent" w:semiHidden="1" w:unhideWhenUsed="1"/>
-    <w:lsdException w:name="footnote text" w:semiHidden="1" w:unhideWhenUsed="1"/>
-    <w:lsdException w:name="annotation text" w:semiHidden="1" w:unhideWhenUsed="1"/>
-    <w:lsdException w:name="header" w:semiHidden="1" w:unhideWhenUsed="1"/>
-    <w:lsdException w:name="footer" w:semiHidden="1" w:unhideWhenUsed="1"/>
-    <w:lsdException w:name="index heading" w:semiHidden="1" w:unhideWhenUsed="1"/>
-    <w:lsdException w:name="caption" w:semiHidden="1" w:uiPriority="35" w:unhideWhenUsed="1" w:qFormat="1"/>
-    <w:lsdException w:name="table of figures" w:semiHidden="1" w:unhideWhenUsed="1"/>
-    <w:lsdException w:name="envelope address" w:semiHidden="1" w:unhideWhenUsed="1"/>
-    <w:lsdException w:name="envelope return" w:semiHidden="1" w:unhideWhenUsed="1"/>
-    <w:lsdException w:name="footnote reference" w:semiHidden="1" w:unhideWhenUsed="1"/>
-    <w:lsdException w:name="annotation reference" w:semiHidden="1" w:unhideWhenUsed="1"/>
-    <w:lsdException w:name="line number" w:semiHidden="1" w:unhideWhenUsed="1"/>
-    <w:lsdException w:name="page number" w:semiHidden="1" w:unhideWhenUsed="1"/>
-    <w:lsdException w:name="endnote reference" w:semiHidden="1" w:unhideWhenUsed="1"/>
-    <w:lsdException w:name="endnote text" w:semiHidden="1" w:unhideWhenUsed="1"/>
-    <w:lsdException w:name="table of authorities" w:semiHidden="1" w:unhideWhenUsed="1"/>
-    <w:lsdException w:name="macro" w:semiHidden="1" w:unhideWhenUsed="1"/>
-    <w:lsdException w:name="toa heading" w:semiHidden="1" w:unhideWhenUsed="1"/>
-    <w:lsdException w:name="List" w:semiHidden="1" w:unhideWhenUsed="1"/>
-    <w:lsdException w:name="List Bullet" w:semiHidden="1" w:unhideWhenUsed="1"/>
-    <w:lsdException w:name="List Number" w:semiHidden="1" w:unhideWhenUsed="1"/>
-    <w:lsdException w:name="List 2" w:semiHidden="1" w:unhideWhenUsed="1"/>
-    <w:lsdException w:name="List 3" w:semiHidden="1" w:unhideWhenUsed="1"/>
-    <w:lsdException w:name="List 4" w:semiHidden="1" w:unhideWhenUsed="1"/>
-    <w:lsdException w:name="List 5" w:semiHidden="1" w:unhideWhenUsed="1"/>
-    <w:lsdException w:name="List Bullet 2" w:semiHidden="1" w:unhideWhenUsed="1"/>
-    <w:lsdException w:name="List Bullet 3" w:semiHidden="1" w:unhideWhenUsed="1"/>
-    <w:lsdException w:name="List Bullet 4" w:semiHidden="1" w:unhideWhenUsed="1"/>
-    <w:lsdException w:name="List Bullet 5" w:semiHidden="1" w:unhideWhenUsed="1"/>
-    <w:lsdException w:name="List Number 2" w:semiHidden="1" w:unhideWhenUsed="1"/>
-    <w:lsdException w:name="List Number 3" w:semiHidden="1" w:unhideWhenUsed="1"/>
-    <w:lsdException w:name="List Number 4" w:semiHidden="1" w:unhideWhenUsed="1"/>
-    <w:lsdException w:name="List Number 5" w:semiHidden="1" w:unhideWhenUsed="1"/>
-    <w:lsdException w:name="Title" w:uiPriority="10" w:qFormat="1"/>
-    <w:lsdException w:name="Closing" w:semiHidden="1" w:unhideWhenUsed="1"/>
-    <w:lsdException w:name="Signature" w:semiHidden="1" w:unhideWhenUsed="1"/>
-    <w:lsdException w:name="Default Paragraph Font" w:semiHidden="1" w:uiPriority="1" w:unhideWhenUsed="1"/>
-    <w:lsdException w:name="Body Text" w:semiHidden="1" w:unhideWhenUsed="1"/>
-    <w:lsdException w:name="Body Text Indent" w:semiHidden="1" w:unhideWhenUsed="1"/>
-    <w:lsdException w:name="List Continue" w:semiHidden="1" w:unhideWhenUsed="1"/>
-    <w:lsdException w:name="List Continue 2" w:semiHidden="1" w:unhideWhenUsed="1"/>
-    <w:lsdException w:name="List Continue 3" w:semiHidden="1" w:unhideWhenUsed="1"/>
-    <w:lsdException w:name="List Continue 4" w:semiHidden="1" w:unhideWhenUsed="1"/>
-    <w:lsdException w:name="List Continue 5" w:semiHidden="1" w:unhideWhenUsed="1"/>
-    <w:lsdException w:name="Message Header" w:semiHidden="1" w:unhideWhenUsed="1"/>
-    <w:lsdException w:name="Subtitle" w:uiPriority="11" w:qFormat="1"/>
-    <w:lsdException w:name="Salutation" w:semiHidden="1" w:unhideWhenUsed="1"/>
-    <w:lsdException w:name="Date" w:semiHidden="1" w:unhideWhenUsed="1"/>
-    <w:lsdException w:name="Body Text First Indent" w:semiHidden="1" w:unhideWhenUsed="1"/>
-    <w:lsdException w:name="Body Text First Indent 2" w:semiHidden="1" w:unhideWhenUsed="1"/>
-    <w:lsdException w:name="Note Heading" w:semiHidden="1" w:unhideWhenUsed="1"/>
-    <w:lsdException w:name="Body Text 2" w:semiHidden="1" w:unhideWhenUsed="1"/>
-    <w:lsdException w:name="Body Text 3" w:semiHidden="1" w:unhideWhenUsed="1"/>
-    <w:lsdException w:name="Body Text Indent 2" w:semiHidden="1" w:unhideWhenUsed="1"/>
-    <w:lsdException w:name="Body Text Indent 3" w:semiHidden="1" w:unhideWhenUsed="1"/>
-    <w:lsdException w:name="Block Text" w:semiHidden="1" w:unhideWhenUsed="1"/>
-    <w:lsdException w:name="Hyperlink" w:semiHidden="1" w:unhideWhenUsed="1"/>
-    <w:lsdException w:name="FollowedHyperlink" w:semiHidden="1" w:unhideWhenUsed="1"/>
-    <w:lsdException w:name="Strong" w:uiPriority="22" w:qFormat="1"/>
-    <w:lsdException w:name="Emphasis" w:uiPriority="20" w:qFormat="1"/>
-    <w:lsdException w:name="Document Map" w:semiHidden="1" w:unhideWhenUsed="1"/>
-    <w:lsdException w:name="Plain Text" w:semiHidden="1" w:unhideWhenUsed="1"/>
-    <w:lsdException w:name="E-mail Signature" w:semiHidden="1" w:unhideWhenUsed="1"/>
-    <w:lsdException w:name="HTML Top of Form" w:semiHidden="1" w:unhideWhenUsed="1"/>
-    <w:lsdException w:name="HTML Bottom of Form" w:semiHidden="1" w:unhideWhenUsed="1"/>
-    <w:lsdException w:name="Normal (Web)" w:semiHidden="1" w:unhideWhenUsed="1"/>
-    <w:lsdException w:name="HTML Acronym" w:semiHidden="1" w:unhideWhenUsed="1"/>
-    <w:lsdException w:name="HTML Address" w:semiHidden="1" w:unhideWhenUsed="1"/>
-    <w:lsdException w:name="HTML Cite" w:semiHidden="1" w:unhideWhenUsed="1"/>
-    <w:lsdException w:name="HTML Code" w:semiHidden="1" w:unhideWhenUsed="1"/>
-    <w:lsdException w:name="HTML Definition" w:semiHidden="1" w:unhideWhenUsed="1"/>
-    <w:lsdException w:name="HTML Keyboard" w:semiHidden="1" w:unhideWhenUsed="1"/>
-    <w:lsdException w:name="HTML Preformatted" w:semiHidden="1" w:unhideWhenUsed="1"/>
-    <w:lsdException w:name="HTML Sample" w:semiHidden="1" w:unhideWhenUsed="1"/>
-    <w:lsdException w:name="HTML Typewriter" w:semiHidden="1" w:unhideWhenUsed="1"/>
-    <w:lsdException w:name="HTML Variable" w:semiHidden="1" w:unhideWhenUsed="1"/>
-    <w:lsdException w:name="Normal Table" w:semiHidden="1" w:unhideWhenUsed="1"/>
-    <w:lsdException w:name="annotation subject" w:semiHidden="1" w:unhideWhenUsed="1"/>
-    <w:lsdException w:name="No List" w:semiHidden="1" w:unhideWhenUsed="1"/>
-    <w:lsdException w:name="Outline List 1" w:semiHidden="1" w:unhideWhenUsed="1"/>
-    <w:lsdException w:name="Outline List 2" w:semiHidden="1" w:unhideWhenUsed="1"/>
-    <w:lsdException w:name="Outline List 3" w:semiHidden="1" w:unhideWhenUsed="1"/>
-    <w:lsdException w:name="Table Simple 1" w:semiHidden="1" w:unhideWhenUsed="1"/>
-    <w:lsdException w:name="Table Simple 2" w:semiHidden="1" w:unhideWhenUsed="1"/>
-    <w:lsdException w:name="Table Simple 3" w:semiHidden="1" w:unhideWhenUsed="1"/>
-    <w:lsdException w:name="Table Classic 1" w:semiHidden="1" w:unhideWhenUsed="1"/>
-    <w:lsdException w:name="Table Classic 2" w:semiHidden="1" w:unhideWhenUsed="1"/>
-    <w:lsdException w:name="Table Classic 3" w:semiHidden="1" w:unhideWhenUsed="1"/>
-    <w:lsdException w:name="Table Classic 4" w:semiHidden="1" w:unhideWhenUsed="1"/>
-    <w:lsdException w:name="Table Colorful 1" w:semiHidden="1" w:unhideWhenUsed="1"/>
-    <w:lsdException w:name="Table Colorful 2" w:semiHidden="1" w:unhideWhenUsed="1"/>
-    <w:lsdException w:name="Table Colorful 3" w:semiHidden="1" w:unhideWhenUsed="1"/>
-    <w:lsdException w:name="Table Columns 1" w:semiHidden="1" w:unhideWhenUsed="1"/>
-    <w:lsdException w:name="Table Columns 2" w:semiHidden="1" w:unhideWhenUsed="1"/>
-    <w:lsdException w:name="Table Columns 3" w:semiHidden="1" w:unhideWhenUsed="1"/>
-    <w:lsdException w:name="Table Columns 4" w:semiHidden="1" w:unhideWhenUsed="1"/>
-    <w:lsdException w:name="Table Columns 5" w:semiHidden="1" w:unhideWhenUsed="1"/>
-    <w:lsdException w:name="Table Grid 1" w:semiHidden="1" w:unhideWhenUsed="1"/>
-    <w:lsdException w:name="Table Grid 2" w:semiHidden="1" w:unhideWhenUsed="1"/>
-    <w:lsdException w:name="Table Grid 3" w:semiHidden="1" w:unhideWhenUsed="1"/>
-    <w:lsdException w:name="Table Grid 4" w:semiHidden="1" w:unhideWhenUsed="1"/>
-    <w:lsdException w:name="Table Grid 5" w:semiHidden="1" w:unhideWhenUsed="1"/>
-    <w:lsdException w:name="Table Grid 6" w:semiHidden="1" w:unhideWhenUsed="1"/>
-    <w:lsdException w:name="Table Grid 7" w:semiHidden="1" w:unhideWhenUsed="1"/>
-    <w:lsdException w:name="Table Grid 8" w:semiHidden="1" w:unhideWhenUsed="1"/>
-    <w:lsdException w:name="Table List 1" w:semiHidden="1" w:unhideWhenUsed="1"/>
-    <w:lsdException w:name="Table List 2" w:semiHidden="1" w:unhideWhenUsed="1"/>
-    <w:lsdException w:name="Table List 3" w:semiHidden="1" w:unhideWhenUsed="1"/>
-    <w:lsdException w:name="Table List 4" w:semiHidden="1" w:unhideWhenUsed="1"/>
-    <w:lsdException w:name="Table List 5" w:semiHidden="1" w:unhideWhenUsed="1"/>
-    <w:lsdException w:name="Table List 6" w:semiHidden="1" w:unhideWhenUsed="1"/>
-    <w:lsdException w:name="Table List 7" w:semiHidden="1" w:unhideWhenUsed="1"/>
-    <w:lsdException w:name="Table List 8" w:semiHidden="1" w:unhideWhenUsed="1"/>
-    <w:lsdException w:name="Table 3D effects 1" w:semiHidden="1" w:unhideWhenUsed="1"/>
-    <w:lsdException w:name="Table 3D effects 2" w:semiHidden="1" w:unhideWhenUsed="1"/>
-    <w:lsdException w:name="Table 3D effects 3" w:semiHidden="1" w:unhideWhenUsed="1"/>
-    <w:lsdException w:name="Table Contemporary" w:semiHidden="1" w:unhideWhenUsed="1"/>
-    <w:lsdException w:name="Table Elegant" w:semiHidden="1" w:unhideWhenUsed="1"/>
-    <w:lsdException w:name="Table Professional" w:semiHidden="1" w:unhideWhenUsed="1"/>
-    <w:lsdException w:name="Table Subtle 1" w:semiHidden="1" w:unhideWhenUsed="1"/>
-    <w:lsdException w:name="Table Subtle 2" w:semiHidden="1" w:unhideWhenUsed="1"/>
-    <w:lsdException w:name="Table Web 1" w:semiHidden="1" w:unhideWhenUsed="1"/>
-    <w:lsdException w:name="Table Web 2" w:semiHidden="1" w:unhideWhenUsed="1"/>
-    <w:lsdException w:name="Table Web 3" w:semiHidden="1" w:unhideWhenUsed="1"/>
-    <w:lsdException w:name="Balloon Text" w:semiHidden="1" w:unhideWhenUsed="1"/>
-    <w:lsdException w:name="Table Grid" w:uiPriority="59"/>
-    <w:lsdException w:name="Table Theme" w:semiHidden="1" w:unhideWhenUsed="1"/>
-    <w:lsdException w:name="Placeholder Text" w:semiHidden="1"/>
-    <w:lsdException w:name="No Spacing" w:uiPriority="1" w:qFormat="1"/>
-    <w:lsdException w:name="Light Shading" w:uiPriority="60"/>
-    <w:lsdException w:name="Light List" w:uiPriority="61"/>
-    <w:lsdException w:name="Light Grid" w:uiPriority="62"/>
-    <w:lsdException w:name="Medium Shading 1" w:uiPriority="63"/>
-    <w:lsdException w:name="Medium Shading 2" w:uiPriority="64"/>
-    <w:lsdException w:name="Medium List 1" w:uiPriority="65"/>
-    <w:lsdException w:name="Medium List 2" w:uiPriority="66"/>
-    <w:lsdException w:name="Medium Grid 1" w:uiPriority="67"/>
-    <w:lsdException w:name="Medium Grid 2" w:uiPriority="68"/>
-    <w:lsdException w:name="Medium Grid 3" w:uiPriority="69"/>
-    <w:lsdException w:name="Dark List" w:uiPriority="70"/>
-    <w:lsdException w:name="Colorful Shading" w:uiPriority="71"/>
-    <w:lsdException w:name="Colorful List" w:uiPriority="72"/>
-    <w:lsdException w:name="Colorful Grid" w:uiPriority="73"/>
-    <w:lsdException w:name="Light Shading Accent 1" w:uiPriority="60"/>
-    <w:lsdException w:name="Light List Accent 1" w:uiPriority="61"/>
-    <w:lsdException w:name="Light Grid Accent 1" w:uiPriority="62"/>
-    <w:lsdException w:name="Medium Shading 1 Accent 1" w:uiPriority="63"/>
-    <w:lsdException w:name="Medium Shading 2 Accent 1" w:uiPriority="64"/>
-    <w:lsdException w:name="Medium List 1 Accent 1" w:uiPriority="65"/>
-    <w:lsdException w:name="Revision" w:semiHidden="1"/>
-    <w:lsdException w:name="List Paragraph" w:uiPriority="34" w:qFormat="1"/>
-    <w:lsdException w:name="Quote" w:uiPriority="29" w:qFormat="1"/>
-    <w:lsdException w:name="Intense Quote" w:uiPriority="30" w:qFormat="1"/>
-    <w:lsdException w:name="Medium List 2 Accent 1" w:uiPriority="66"/>
-    <w:lsdException w:name="Medium Grid 1 Accent 1" w:uiPriority="67"/>
-    <w:lsdException w:name="Medium Grid 2 Accent 1" w:uiPriority="68"/>
-    <w:lsdException w:name="Medium Grid 3 Accent 1" w:uiPriority="69"/>
-    <w:lsdException w:name="Dark List Accent 1" w:uiPriority="70"/>
-    <w:lsdException w:name="Colorful Shading Accent 1" w:uiPriority="71"/>
-    <w:lsdException w:name="Colorful List Accent 1" w:uiPriority="72"/>
-    <w:lsdException w:name="Colorful Grid Accent 1" w:uiPriority="73"/>
-    <w:lsdException w:name="Light Shading Accent 2" w:uiPriority="60"/>
-    <w:lsdException w:name="Light List Accent 2" w:uiPriority="61"/>
-    <w:lsdException w:name="Light Grid Accent 2" w:uiPriority="62"/>
-    <w:lsdException w:name="Medium Shading 1 Accent 2" w:uiPriority="63"/>
-    <w:lsdException w:name="Medium Shading 2 Accent 2" w:uiPriority="64"/>
-    <w:lsdException w:name="Medium List 1 Accent 2" w:uiPriority="65"/>
-    <w:lsdException w:name="Medium List 2 Accent 2" w:uiPriority="66"/>
-    <w:lsdException w:name="Medium Grid 1 Accent 2" w:uiPriority="67"/>
-    <w:lsdException w:name="Medium Grid 2 Accent 2" w:uiPriority="68"/>
-    <w:lsdException w:name="Medium Grid 3 Accent 2" w:uiPriority="69"/>
-    <w:lsdException w:name="Dark List Accent 2" w:uiPriority="70"/>
-    <w:lsdException w:name="Colorful Shading Accent 2" w:uiPriority="71"/>
-    <w:lsdException w:name="Colorful List Accent 2" w:uiPriority="72"/>
-    <w:lsdException w:name="Colorful Grid Accent 2" w:uiPriority="73"/>
-    <w:lsdException w:name="Light Shading Accent 3" w:uiPriority="60"/>
-    <w:lsdException w:name="Light List Accent 3" w:uiPriority="61"/>
-    <w:lsdException w:name="Light Grid Accent 3" w:uiPriority="62"/>
-    <w:lsdException w:name="Medium Shading 1 Accent 3" w:uiPriority="63"/>
-    <w:lsdException w:name="Medium Shading 2 Accent 3" w:uiPriority="64"/>
-    <w:lsdException w:name="Medium List 1 Accent 3" w:uiPriority="65"/>
-    <w:lsdException w:name="Medium List 2 Accent 3" w:uiPriority="66"/>
-    <w:lsdException w:name="Medium Grid 1 Accent 3" w:uiPriority="67"/>
-    <w:lsdException w:name="Medium Grid 2 Accent 3" w:uiPriority="68"/>
-    <w:lsdException w:name="Medium Grid 3 Accent 3" w:uiPriority="69"/>
-    <w:lsdException w:name="Dark List Accent 3" w:uiPriority="70"/>
-    <w:lsdException w:name="Colorful Shading Accent 3" w:uiPriority="71"/>
-    <w:lsdException w:name="Colorful List Accent 3" w:uiPriority="72"/>
-    <w:lsdException w:name="Colorful Grid Accent 3" w:uiPriority="73"/>
-    <w:lsdException w:name="Light Shading Accent 4" w:uiPriority="60"/>
-    <w:lsdException w:name="Light List Accent 4" w:uiPriority="61"/>
-    <w:lsdException w:name="Light Grid Accent 4" w:uiPriority="62"/>
-    <w:lsdException w:name="Medium Shading 1 Accent 4" w:uiPriority="63"/>
-    <w:lsdException w:name="Medium Shading 2 Accent 4" w:uiPriority="64"/>
-    <w:lsdException w:name="Medium List 1 Accent 4" w:uiPriority="65"/>
-    <w:lsdException w:name="Medium List 2 Accent 4" w:uiPriority="66"/>
-    <w:lsdException w:name="Medium Grid 1 Accent 4" w:uiPriority="67"/>
-    <w:lsdException w:name="Medium Grid 2 Accent 4" w:uiPriority="68"/>
-    <w:lsdException w:name="Medium Grid 3 Accent 4" w:uiPriority="69"/>
-    <w:lsdException w:name="Dark List Accent 4" w:uiPriority="70"/>
-    <w:lsdException w:name="Colorful Shading Accent 4" w:uiPriority="71"/>
-    <w:lsdException w:name="Colorful List Accent 4" w:uiPriority="72"/>
-    <w:lsdException w:name="Colorful Grid Accent 4" w:uiPriority="73"/>
-    <w:lsdException w:name="Light Shading Accent 5" w:uiPriority="60"/>
-    <w:lsdException w:name="Light List Accent 5" w:uiPriority="61"/>
-    <w:lsdException w:name="Light Grid Accent 5" w:uiPriority="62"/>
-    <w:lsdException w:name="Medium Shading 1 Accent 5" w:uiPriority="63"/>
-    <w:lsdException w:name="Medium Shading 2 Accent 5" w:uiPriority="64"/>
-    <w:lsdException w:name="Medium List 1 Accent 5" w:uiPriority="65"/>
-    <w:lsdException w:name="Medium List 2 Accent 5" w:uiPriority="66"/>
-    <w:lsdException w:name="Medium Grid 1 Accent 5" w:uiPriority="67"/>
-    <w:lsdException w:name="Medium Grid 2 Accent 5" w:uiPriority="68"/>
-    <w:lsdException w:name="Medium Grid 3 Accent 5" w:uiPriority="69"/>
-    <w:lsdException w:name="Dark List Accent 5" w:uiPriority="70"/>
-    <w:lsdException w:name="Colorful Shading Accent 5" w:uiPriority="71"/>
-    <w:lsdException w:name="Colorful List Accent 5" w:uiPriority="72"/>
-    <w:lsdException w:name="Colorful Grid Accent 5" w:uiPriority="73"/>
-    <w:lsdException w:name="Light Shading Accent 6" w:uiPriority="60"/>
-    <w:lsdException w:name="Light List Accent 6" w:uiPriority="61"/>
-    <w:lsdException w:name="Light Grid Accent 6" w:uiPriority="62"/>
-    <w:lsdException w:name="Medium Shading 1 Accent 6" w:uiPriority="63"/>
-    <w:lsdException w:name="Medium Shading 2 Accent 6" w:uiPriority="64"/>
-    <w:lsdException w:name="Medium List 1 Accent 6" w:uiPriority="65"/>
-    <w:lsdException w:name="Medium List 2 Accent 6" w:uiPriority="66"/>
-    <w:lsdException w:name="Medium Grid 1 Accent 6" w:uiPriority="67"/>
-    <w:lsdException w:name="Medium Grid 2 Accent 6" w:uiPriority="68"/>
-    <w:lsdException w:name="Medium Grid 3 Accent 6" w:uiPriority="69"/>
-    <w:lsdException w:name="Dark List Accent 6" w:uiPriority="70"/>
-    <w:lsdException w:name="Colorful Shading Accent 6" w:uiPriority="71"/>
-    <w:lsdException w:name="Colorful List Accent 6" w:uiPriority="72"/>
-    <w:lsdException w:name="Colorful Grid Accent 6" w:uiPriority="73"/>
-    <w:lsdException w:name="Subtle Emphasis" w:uiPriority="19" w:qFormat="1"/>
-    <w:lsdException w:name="Intense Emphasis" w:uiPriority="21" w:qFormat="1"/>
-    <w:lsdException w:name="Subtle Reference" w:uiPriority="31" w:qFormat="1"/>
-    <w:lsdException w:name="Intense Reference" w:uiPriority="32" w:qFormat="1"/>
-    <w:lsdException w:name="Book Title" w:uiPriority="33" w:qFormat="1"/>
-    <w:lsdException w:name="Bibliography" w:semiHidden="1" w:uiPriority="37" w:unhideWhenUsed="1"/>
-    <w:lsdException w:name="TOC Heading" w:semiHidden="1" w:uiPriority="39" w:unhideWhenUsed="1" w:qFormat="1"/>
-    <w:lsdException w:name="Plain Table 1" w:uiPriority="41"/>
-    <w:lsdException w:name="Plain Table 2" w:uiPriority="42"/>
-    <w:lsdException w:name="Plain Table 3" w:uiPriority="43"/>
-    <w:lsdException w:name="Plain Table 4" w:uiPriority="44"/>
-    <w:lsdException w:name="Plain Table 5" w:uiPriority="45"/>
-    <w:lsdException w:name="Grid Table Light" w:uiPriority="40"/>
-    <w:lsdException w:name="Grid Table 1 Light" w:uiPriority="46"/>
-    <w:lsdException w:name="Grid Table 2" w:uiPriority="47"/>
-    <w:lsdException w:name="Grid Table 3" w:uiPriority="48"/>
-    <w:lsdException w:name="Grid Table 4" w:uiPriority="49"/>
-    <w:lsdException w:name="Grid Table 5 Dark" w:uiPriority="50"/>
-    <w:lsdException w:name="Grid Table 6 Colorful" w:uiPriority="51"/>
-    <w:lsdException w:name="Grid Table 7 Colorful" w:uiPriority="52"/>
-    <w:lsdException w:name="Grid Table 1 Light Accent 1" w:uiPriority="46"/>
-    <w:lsdException w:name="Grid Table 2 Accent 1" w:uiPriority="47"/>
-    <w:lsdException w:name="Grid Table 3 Accent 1" w:uiPriority="48"/>
-    <w:lsdException w:name="Grid Table 4 Accent 1" w:uiPriority="49"/>
-    <w:lsdException w:name="Grid Table 5 Dark Accent 1" w:uiPriority="50"/>
-    <w:lsdException w:name="Grid Table 6 Colorful Accent 1" w:uiPriority="51"/>
-    <w:lsdException w:name="Grid Table 7 Colorful Accent 1" w:uiPriority="52"/>
-    <w:lsdException w:name="Grid Table 1 Light Accent 2" w:uiPriority="46"/>
-    <w:lsdException w:name="Grid Table 2 Accent 2" w:uiPriority="47"/>
-    <w:lsdException w:name="Grid Table 3 Accent 2" w:uiPriority="48"/>
-    <w:lsdException w:name="Grid Table 4 Accent 2" w:uiPriority="49"/>
-    <w:lsdException w:name="Grid Table 5 Dark Accent 2" w:uiPriority="50"/>
-    <w:lsdException w:name="Grid Table 6 Colorful Accent 2" w:uiPriority="51"/>
-    <w:lsdException w:name="Grid Table 7 Colorful Accent 2" w:uiPriority="52"/>
-    <w:lsdException w:name="Grid Table 1 Light Accent 3" w:uiPriority="46"/>
-    <w:lsdException w:name="Grid Table 2 Accent 3" w:uiPriority="47"/>
-    <w:lsdException w:name="Grid Table 3 Accent 3" w:uiPriority="48"/>
-    <w:lsdException w:name="Grid Table 4 Accent 3" w:uiPriority="49"/>
-    <w:lsdException w:name="Grid Table 5 Dark Accent 3" w:uiPriority="50"/>
-    <w:lsdException w:name="Grid Table 6 Colorful Accent 3" w:uiPriority="51"/>
-    <w:lsdException w:name="Grid Table 7 Colorful Accent 3" w:uiPriority="52"/>
-    <w:lsdException w:name="Grid Table 1 Light Accent 4" w:uiPriority="46"/>
-    <w:lsdException w:name="Grid Table 2 Accent 4" w:uiPriority="47"/>
-    <w:lsdException w:name="Grid Table 3 Accent 4" w:uiPriority="48"/>
-    <w:lsdException w:name="Grid Table 4 Accent 4" w:uiPriority="49"/>
-    <w:lsdException w:name="Grid Table 5 Dark Accent 4" w:uiPriority="50"/>
-    <w:lsdException w:name="Grid Table 6 Colorful Accent 4" w:uiPriority="51"/>
-    <w:lsdException w:name="Grid Table 7 Colorful Accent 4" w:uiPriority="52"/>
-    <w:lsdException w:name="Grid Table 1 Light Accent 5" w:uiPriority="46"/>
-    <w:lsdException w:name="Grid Table 2 Accent 5" w:uiPriority="47"/>
-    <w:lsdException w:name="Grid Table 3 Accent 5" w:uiPriority="48"/>
-    <w:lsdException w:name="Grid Table 4 Accent 5" w:uiPriority="49"/>
-    <w:lsdException w:name="Grid Table 5 Dark Accent 5" w:uiPriority="50"/>
-    <w:lsdException w:name="Grid Table 6 Colorful Accent 5" w:uiPriority="51"/>
-    <w:lsdException w:name="Grid Table 7 Colorful Accent 5" w:uiPriority="52"/>
-    <w:lsdException w:name="Grid Table 1 Light Accent 6" w:uiPriority="46"/>
-    <w:lsdException w:name="Grid Table 2 Accent 6" w:uiPriority="47"/>
-    <w:lsdException w:name="Grid Table 3 Accent 6" w:uiPriority="48"/>
-    <w:lsdException w:name="Grid Table 4 Accent 6" w:uiPriority="49"/>
-    <w:lsdException w:name="Grid Table 5 Dark Accent 6" w:uiPriority="50"/>
-    <w:lsdException w:name="Grid Table 6 Colorful Accent 6" w:uiPriority="51"/>
-    <w:lsdException w:name="Grid Table 7 Colorful Accent 6" w:uiPriority="52"/>
-    <w:lsdException w:name="List Table 1 Light" w:uiPriority="46"/>
-    <w:lsdException w:name="List Table 2" w:uiPriority="47"/>
-    <w:lsdException w:name="List Table 3" w:uiPriority="48"/>
-    <w:lsdException w:name="List Table 4" w:uiPriority="49"/>
-    <w:lsdException w:name="List Table 5 Dark" w:uiPriority="50"/>
-    <w:lsdException w:name="List Table 6 Colorful" w:uiPriority="51"/>
-    <w:lsdException w:name="List Table 7 Colorful" w:uiPriority="52"/>
-    <w:lsdException w:name="List Table 1 Light Accent 1" w:uiPriority="46"/>
-    <w:lsdException w:name="List Table 2 Accent 1" w:uiPriority="47"/>
-    <w:lsdException w:name="List Table 3 Accent 1" w:uiPriority="48"/>
-    <w:lsdException w:name="List Table 4 Accent 1" w:uiPriority="49"/>
-    <w:lsdException w:name="List Table 5 Dark Accent 1" w:uiPriority="50"/>
-    <w:lsdException w:name="List Table 6 Colorful Accent 1" w:uiPriority="51"/>
-    <w:lsdException w:name="List Table 7 Colorful Accent 1" w:uiPriority="52"/>
-    <w:lsdException w:name="List Table 1 Light Accent 2" w:uiPriority="46"/>
-    <w:lsdException w:name="List Table 2 Accent 2" w:uiPriority="47"/>
-    <w:lsdException w:name="List Table 3 Accent 2" w:uiPriority="48"/>
-    <w:lsdException w:name="List Table 4 Accent 2" w:uiPriority="49"/>
-    <w:lsdException w:name="List Table 5 Dark Accent 2" w:uiPriority="50"/>
-    <w:lsdException w:name="List Table 6 Colorful Accent 2" w:uiPriority="51"/>
-    <w:lsdException w:name="List Table 7 Colorful Accent 2" w:uiPriority="52"/>
-    <w:lsdException w:name="List Table 1 Light Accent 3" w:uiPriority="46"/>
-    <w:lsdException w:name="List Table 2 Accent 3" w:uiPriority="47"/>
-    <w:lsdException w:name="List Table 3 Accent 3" w:uiPriority="48"/>
-    <w:lsdException w:name="List Table 4 Accent 3" w:uiPriority="49"/>
-    <w:lsdException w:name="List Table 5 Dark Accent 3" w:uiPriority="50"/>
-    <w:lsdException w:name="List Table 6 Colorful Accent 3" w:uiPriority="51"/>
-    <w:lsdException w:name="List Table 7 Colorful Accent 3" w:uiPriority="52"/>
-    <w:lsdException w:name="List Table 1 Light Accent 4" w:uiPriority="46"/>
-    <w:lsdException w:name="List Table 2 Accent 4" w:uiPriority="47"/>
-    <w:lsdException w:name="List Table 3 Accent 4" w:uiPriority="48"/>
-    <w:lsdException w:name="List Table 4 Accent 4" w:uiPriority="49"/>
-    <w:lsdException w:name="List Table 5 Dark Accent 4" w:uiPriority="50"/>
-    <w:lsdException w:name="List Table 6 Colorful Accent 4" w:uiPriority="51"/>
-    <w:lsdException w:name="List Table 7 Colorful Accent 4" w:uiPriority="52"/>
-    <w:lsdException w:name="List Table 1 Light Accent 5" w:uiPriority="46"/>
-    <w:lsdException w:name="List Table 2 Accent 5" w:uiPriority="47"/>
-    <w:lsdException w:name="List Table 3 Accent 5" w:uiPriority="48"/>
-    <w:lsdException w:name="List Table 4 Accent 5" w:uiPriority="49"/>
-    <w:lsdException w:name="List Table 5 Dark Accent 5" w:uiPriority="50"/>
-    <w:lsdException w:name="List Table 6 Colorful Accent 5" w:uiPriority="51"/>
-    <w:lsdException w:name="List Table 7 Colorful Accent 5" w:uiPriority="52"/>
-    <w:lsdException w:name="List Table 1 Light Accent 6" w:uiPriority="46"/>
-    <w:lsdException w:name="List Table 2 Accent 6" w:uiPriority="47"/>
-    <w:lsdException w:name="List Table 3 Accent 6" w:uiPriority="48"/>
-    <w:lsdException w:name="List Table 4 Accent 6" w:uiPriority="49"/>
-    <w:lsdException w:name="List Table 5 Dark Accent 6" w:uiPriority="50"/>
-    <w:lsdException w:name="List Table 6 Colorful Accent 6" w:uiPriority="51"/>
-    <w:lsdException w:name="List Table 7 Colorful Accent 6" w:uiPriority="52"/>
+  <w:latentStyles w:defLockedState="0" w:defUIPriority="99" w:defSemiHidden="1" w:defUnhideWhenUsed="1" w:defQFormat="0" w:count="267">
+    <w:lsdException w:name="Normal" w:semiHidden="0" w:uiPriority="0" w:unhideWhenUsed="0" w:qFormat="1"/>
+    <w:lsdException w:name="heading 1" w:semiHidden="0" w:uiPriority="9" w:unhideWhenUsed="0" w:qFormat="1"/>
+    <w:lsdException w:name="heading 2" w:uiPriority="9" w:qFormat="1"/>
+    <w:lsdException w:name="heading 3" w:uiPriority="9" w:qFormat="1"/>
+    <w:lsdException w:name="heading 4" w:uiPriority="9" w:qFormat="1"/>
+    <w:lsdException w:name="heading 5" w:uiPriority="9" w:qFormat="1"/>
+    <w:lsdException w:name="heading 6" w:uiPriority="9" w:qFormat="1"/>
+    <w:lsdException w:name="heading 7" w:uiPriority="9" w:qFormat="1"/>
+    <w:lsdException w:name="heading 8" w:uiPriority="9" w:qFormat="1"/>
+    <w:lsdException w:name="heading 9" w:uiPriority="9" w:qFormat="1"/>
+    <w:lsdException w:name="toc 1" w:uiPriority="39"/>
+    <w:lsdException w:name="toc 2" w:uiPriority="39"/>
+    <w:lsdException w:name="toc 3" w:uiPriority="39"/>
+    <w:lsdException w:name="toc 4" w:uiPriority="39"/>
+    <w:lsdException w:name="toc 5" w:uiPriority="39"/>
+    <w:lsdException w:name="toc 6" w:uiPriority="39"/>
+    <w:lsdException w:name="toc 7" w:uiPriority="39"/>
+    <w:lsdException w:name="toc 8" w:uiPriority="39"/>
+    <w:lsdException w:name="toc 9" w:uiPriority="39"/>
+    <w:lsdException w:name="caption" w:uiPriority="35" w:qFormat="1"/>
+    <w:lsdException w:name="Title" w:semiHidden="0" w:uiPriority="10" w:unhideWhenUsed="0" w:qFormat="1"/>
+    <w:lsdException w:name="Default Paragraph Font" w:uiPriority="1"/>
+    <w:lsdException w:name="Subtitle" w:semiHidden="0" w:uiPriority="11" w:unhideWhenUsed="0" w:qFormat="1"/>
+    <w:lsdException w:name="Strong" w:semiHidden="0" w:uiPriority="22" w:unhideWhenUsed="0" w:qFormat="1"/>
+    <w:lsdException w:name="Emphasis" w:semiHidden="0" w:uiPriority="20" w:unhideWhenUsed="0" w:qFormat="1"/>
+    <w:lsdException w:name="Table Grid" w:semiHidden="0" w:uiPriority="59" w:unhideWhenUsed="0"/>
+    <w:lsdException w:name="Placeholder Text" w:unhideWhenUsed="0"/>
+    <w:lsdException w:name="No Spacing" w:semiHidden="0" w:uiPriority="1" w:unhideWhenUsed="0" w:qFormat="1"/>
+    <w:lsdException w:name="Light Shading" w:semiHidden="0" w:uiPriority="60" w:unhideWhenUsed="0"/>
+    <w:lsdException w:name="Light List" w:semiHidden="0" w:uiPriority="61" w:unhideWhenUsed="0"/>
+    <w:lsdException w:name="Light Grid" w:semiHidden="0" w:uiPriority="62" w:unhideWhenUsed="0"/>
+    <w:lsdException w:name="Medium Shading 1" w:semiHidden="0" w:uiPriority="63" w:unhideWhenUsed="0"/>
+    <w:lsdException w:name="Medium Shading 2" w:semiHidden="0" w:uiPriority="64" w:unhideWhenUsed="0"/>
+    <w:lsdException w:name="Medium List 1" w:semiHidden="0" w:uiPriority="65" w:unhideWhenUsed="0"/>
+    <w:lsdException w:name="Medium List 2" w:semiHidden="0" w:uiPriority="66" w:unhideWhenUsed="0"/>
+    <w:lsdException w:name="Medium Grid 1" w:semiHidden="0" w:uiPriority="67" w:unhideWhenUsed="0"/>
+    <w:lsdException w:name="Medium Grid 2" w:semiHidden="0" w:uiPriority="68" w:unhideWhenUsed="0"/>
+    <w:lsdException w:name="Medium Grid 3" w:semiHidden="0" w:uiPriority="69" w:unhideWhenUsed="0"/>
+    <w:lsdException w:name="Dark List" w:semiHidden="0" w:uiPriority="70" w:unhideWhenUsed="0"/>
+    <w:lsdException w:name="Colorful Shading" w:semiHidden="0" w:uiPriority="71" w:unhideWhenUsed="0"/>
+    <w:lsdException w:name="Colorful List" w:semiHidden="0" w:uiPriority="72" w:unhideWhenUsed="0"/>
+    <w:lsdException w:name="Colorful Grid" w:semiHidden="0" w:uiPriority="73" w:unhideWhenUsed="0"/>
+    <w:lsdException w:name="Light Shading Accent 1" w:semiHidden="0" w:uiPriority="60" w:unhideWhenUsed="0"/>
+    <w:lsdException w:name="Light List Accent 1" w:semiHidden="0" w:uiPriority="61" w:unhideWhenUsed="0"/>
+    <w:lsdException w:name="Light Grid Accent 1" w:semiHidden="0" w:uiPriority="62" w:unhideWhenUsed="0"/>
+    <w:lsdException w:name="Medium Shading 1 Accent 1" w:semiHidden="0" w:uiPriority="63" w:unhideWhenUsed="0"/>
+    <w:lsdException w:name="Medium Shading 2 Accent 1" w:semiHidden="0" w:uiPriority="64" w:unhideWhenUsed="0"/>
+    <w:lsdException w:name="Medium List 1 Accent 1" w:semiHidden="0" w:uiPriority="65" w:unhideWhenUsed="0"/>
+    <w:lsdException w:name="Revision" w:unhideWhenUsed="0"/>
+    <w:lsdException w:name="List Paragraph" w:semiHidden="0" w:uiPriority="34" w:unhideWhenUsed="0" w:qFormat="1"/>
+    <w:lsdException w:name="Quote" w:semiHidden="0" w:uiPriority="29" w:unhideWhenUsed="0" w:qFormat="1"/>
+    <w:lsdException w:name="Intense Quote" w:semiHidden="0" w:uiPriority="30" w:unhideWhenUsed="0" w:qFormat="1"/>
+    <w:lsdException w:name="Medium List 2 Accent 1" w:semiHidden="0" w:uiPriority="66" w:unhideWhenUsed="0"/>
+    <w:lsdException w:name="Medium Grid 1 Accent 1" w:semiHidden="0" w:uiPriority="67" w:unhideWhenUsed="0"/>
+    <w:lsdException w:name="Medium Grid 2 Accent 1" w:semiHidden="0" w:uiPriority="68" w:unhideWhenUsed="0"/>
+    <w:lsdException w:name="Medium Grid 3 Accent 1" w:semiHidden="0" w:uiPriority="69" w:unhideWhenUsed="0"/>
+    <w:lsdException w:name="Dark List Accent 1" w:semiHidden="0" w:uiPriority="70" w:unhideWhenUsed="0"/>
+    <w:lsdException w:name="Colorful Shading Accent 1" w:semiHidden="0" w:uiPriority="71" w:unhideWhenUsed="0"/>
+    <w:lsdException w:name="Colorful List Accent 1" w:semiHidden="0" w:uiPriority="72" w:unhideWhenUsed="0"/>
+    <w:lsdException w:name="Colorful Grid Accent 1" w:semiHidden="0" w:uiPriority="73" w:unhideWhenUsed="0"/>
+    <w:lsdException w:name="Light Shading Accent 2" w:semiHidden="0" w:uiPriority="60" w:unhideWhenUsed="0"/>
+    <w:lsdException w:name="Light List Accent 2" w:semiHidden="0" w:uiPriority="61" w:unhideWhenUsed="0"/>
+    <w:lsdException w:name="Light Grid Accent 2" w:semiHidden="0" w:uiPriority="62" w:unhideWhenUsed="0"/>
+    <w:lsdException w:name="Medium Shading 1 Accent 2" w:semiHidden="0" w:uiPriority="63" w:unhideWhenUsed="0"/>
+    <w:lsdException w:name="Medium Shading 2 Accent 2" w:semiHidden="0" w:uiPriority="64" w:unhideWhenUsed="0"/>
+    <w:lsdException w:name="Medium List 1 Accent 2" w:semiHidden="0" w:uiPriority="65" w:unhideWhenUsed="0"/>
+    <w:lsdException w:name="Medium List 2 Accent 2" w:semiHidden="0" w:uiPriority="66" w:unhideWhenUsed="0"/>
+    <w:lsdException w:name="Medium Grid 1 Accent 2" w:semiHidden="0" w:uiPriority="67" w:unhideWhenUsed="0"/>
+    <w:lsdException w:name="Medium Grid 2 Accent 2" w:semiHidden="0" w:uiPriority="68" w:unhideWhenUsed="0"/>
+    <w:lsdException w:name="Medium Grid 3 Accent 2" w:semiHidden="0" w:uiPriority="69" w:unhideWhenUsed="0"/>
+    <w:lsdException w:name="Dark List Accent 2" w:semiHidden="0" w:uiPriority="70" w:unhideWhenUsed="0"/>
+    <w:lsdException w:name="Colorful Shading Accent 2" w:semiHidden="0" w:uiPriority="71" w:unhideWhenUsed="0"/>
+    <w:lsdException w:name="Colorful List Accent 2" w:semiHidden="0" w:uiPriority="72" w:unhideWhenUsed="0"/>
+    <w:lsdException w:name="Colorful Grid Accent 2" w:semiHidden="0" w:uiPriority="73" w:unhideWhenUsed="0"/>
+    <w:lsdException w:name="Light Shading Accent 3" w:semiHidden="0" w:uiPriority="60" w:unhideWhenUsed="0"/>
+    <w:lsdException w:name="Light List Accent 3" w:semiHidden="0" w:uiPriority="61" w:unhideWhenUsed="0"/>
+    <w:lsdException w:name="Light Grid Accent 3" w:semiHidden="0" w:uiPriority="62" w:unhideWhenUsed="0"/>
+    <w:lsdException w:name="Medium Shading 1 Accent 3" w:semiHidden="0" w:uiPriority="63" w:unhideWhenUsed="0"/>
+    <w:lsdException w:name="Medium Shading 2 Accent 3" w:semiHidden="0" w:uiPriority="64" w:unhideWhenUsed="0"/>
+    <w:lsdException w:name="Medium List 1 Accent 3" w:semiHidden="0" w:uiPriority="65" w:unhideWhenUsed="0"/>
+    <w:lsdException w:name="Medium List 2 Accent 3" w:semiHidden="0" w:uiPriority="66" w:unhideWhenUsed="0"/>
+    <w:lsdException w:name="Medium Grid 1 Accent 3" w:semiHidden="0" w:uiPriority="67" w:unhideWhenUsed="0"/>
+    <w:lsdException w:name="Medium Grid 2 Accent 3" w:semiHidden="0" w:uiPriority="68" w:unhideWhenUsed="0"/>
+    <w:lsdException w:name="Medium Grid 3 Accent 3" w:semiHidden="0" w:uiPriority="69" w:unhideWhenUsed="0"/>
+    <w:lsdException w:name="Dark List Accent 3" w:semiHidden="0" w:uiPriority="70" w:unhideWhenUsed="0"/>
+    <w:lsdException w:name="Colorful Shading Accent 3" w:semiHidden="0" w:uiPriority="71" w:unhideWhenUsed="0"/>
+    <w:lsdException w:name="Colorful List Accent 3" w:semiHidden="0" w:uiPriority="72" w:unhideWhenUsed="0"/>
+    <w:lsdException w:name="Colorful Grid Accent 3" w:semiHidden="0" w:uiPriority="73" w:unhideWhenUsed="0"/>
+    <w:lsdException w:name="Light Shading Accent 4" w:semiHidden="0" w:uiPriority="60" w:unhideWhenUsed="0"/>
+    <w:lsdException w:name="Light List Accent 4" w:semiHidden="0" w:uiPriority="61" w:unhideWhenUsed="0"/>
+    <w:lsdException w:name="Light Grid Accent 4" w:semiHidden="0" w:uiPriority="62" w:unhideWhenUsed="0"/>
+    <w:lsdException w:name="Medium Shading 1 Accent 4" w:semiHidden="0" w:uiPriority="63" w:unhideWhenUsed="0"/>
+    <w:lsdException w:name="Medium Shading 2 Accent 4" w:semiHidden="0" w:uiPriority="64" w:unhideWhenUsed="0"/>
+    <w:lsdException w:name="Medium List 1 Accent 4" w:semiHidden="0" w:uiPriority="65" w:unhideWhenUsed="0"/>
+    <w:lsdException w:name="Medium List 2 Accent 4" w:semiHidden="0" w:uiPriority="66" w:unhideWhenUsed="0"/>
+    <w:lsdException w:name="Medium Grid 1 Accent 4" w:semiHidden="0" w:uiPriority="67" w:unhideWhenUsed="0"/>
+    <w:lsdException w:name="Medium Grid 2 Accent 4" w:semiHidden="0" w:uiPriority="68" w:unhideWhenUsed="0"/>
+    <w:lsdException w:name="Medium Grid 3 Accent 4" w:semiHidden="0" w:uiPriority="69" w:unhideWhenUsed="0"/>
+    <w:lsdException w:name="Dark List Accent 4" w:semiHidden="0" w:uiPriority="70" w:unhideWhenUsed="0"/>
+    <w:lsdException w:name="Colorful Shading Accent 4" w:semiHidden="0" w:uiPriority="71" w:unhideWhenUsed="0"/>
+    <w:lsdException w:name="Colorful List Accent 4" w:semiHidden="0" w:uiPriority="72" w:unhideWhenUsed="0"/>
+    <w:lsdException w:name="Colorful Grid Accent 4" w:semiHidden="0" w:uiPriority="73" w:unhideWhenUsed="0"/>
+    <w:lsdException w:name="Light Shading Accent 5" w:semiHidden="0" w:uiPriority="60" w:unhideWhenUsed="0"/>
+    <w:lsdException w:name="Light List Accent 5" w:semiHidden="0" w:uiPriority="61" w:unhideWhenUsed="0"/>
+    <w:lsdException w:name="Light Grid Accent 5" w:semiHidden="0" w:uiPriority="62" w:unhideWhenUsed="0"/>
+    <w:lsdException w:name="Medium Shading 1 Accent 5" w:semiHidden="0" w:uiPriority="63" w:unhideWhenUsed="0"/>
+    <w:lsdException w:name="Medium Shading 2 Accent 5" w:semiHidden="0" w:uiPriority="64" w:unhideWhenUsed="0"/>
+    <w:lsdException w:name="Medium List 1 Accent 5" w:semiHidden="0" w:uiPriority="65" w:unhideWhenUsed="0"/>
+    <w:lsdException w:name="Medium List 2 Accent 5" w:semiHidden="0" w:uiPriority="66" w:unhideWhenUsed="0"/>
+    <w:lsdException w:name="Medium Grid 1 Accent 5" w:semiHidden="0" w:uiPriority="67" w:unhideWhenUsed="0"/>
+    <w:lsdException w:name="Medium Grid 2 Accent 5" w:semiHidden="0" w:uiPriority="68" w:unhideWhenUsed="0"/>
+    <w:lsdException w:name="Medium Grid 3 Accent 5" w:semiHidden="0" w:uiPriority="69" w:unhideWhenUsed="0"/>
+    <w:lsdException w:name="Dark List Accent 5" w:semiHidden="0" w:uiPriority="70" w:unhideWhenUsed="0"/>
+    <w:lsdException w:name="Colorful Shading Accent 5" w:semiHidden="0" w:uiPriority="71" w:unhideWhenUsed="0"/>
+    <w:lsdException w:name="Colorful List Accent 5" w:semiHidden="0" w:uiPriority="72" w:unhideWhenUsed="0"/>
+    <w:lsdException w:name="Colorful Grid Accent 5" w:semiHidden="0" w:uiPriority="73" w:unhideWhenUsed="0"/>
+    <w:lsdException w:name="Light Shading Accent 6" w:semiHidden="0" w:uiPriority="60" w:unhideWhenUsed="0"/>
+    <w:lsdException w:name="Light List Accent 6" w:semiHidden="0" w:uiPriority="61" w:unhideWhenUsed="0"/>
+    <w:lsdException w:name="Light Grid Accent 6" w:semiHidden="0" w:uiPriority="62" w:unhideWhenUsed="0"/>
+    <w:lsdException w:name="Medium Shading 1 Accent 6" w:semiHidden="0" w:uiPriority="63" w:unhideWhenUsed="0"/>
+    <w:lsdException w:name="Medium Shading 2 Accent 6" w:semiHidden="0" w:uiPriority="64" w:unhideWhenUsed="0"/>
+    <w:lsdException w:name="Medium List 1 Accent 6" w:semiHidden="0" w:uiPriority="65" w:unhideWhenUsed="0"/>
+    <w:lsdException w:name="Medium List 2 Accent 6" w:semiHidden="0" w:uiPriority="66" w:unhideWhenUsed="0"/>
+    <w:lsdException w:name="Medium Grid 1 Accent 6" w:semiHidden="0" w:uiPriority="67" w:unhideWhenUsed="0"/>
+    <w:lsdException w:name="Medium Grid 2 Accent 6" w:semiHidden="0" w:uiPriority="68" w:unhideWhenUsed="0"/>
+    <w:lsdException w:name="Medium Grid 3 Accent 6" w:semiHidden="0" w:uiPriority="69" w:unhideWhenUsed="0"/>
+    <w:lsdException w:name="Dark List Accent 6" w:semiHidden="0" w:uiPriority="70" w:unhideWhenUsed="0"/>
+    <w:lsdException w:name="Colorful Shading Accent 6" w:semiHidden="0" w:uiPriority="71" w:unhideWhenUsed="0"/>
+    <w:lsdException w:name="Colorful List Accent 6" w:semiHidden="0" w:uiPriority="72" w:unhideWhenUsed="0"/>
+    <w:lsdException w:name="Colorful Grid Accent 6" w:semiHidden="0" w:uiPriority="73" w:unhideWhenUsed="0"/>
+    <w:lsdException w:name="Subtle Emphasis" w:semiHidden="0" w:uiPriority="19" w:unhideWhenUsed="0" w:qFormat="1"/>
+    <w:lsdException w:name="Intense Emphasis" w:semiHidden="0" w:uiPriority="21" w:unhideWhenUsed="0" w:qFormat="1"/>
+    <w:lsdException w:name="Subtle Reference" w:semiHidden="0" w:uiPriority="31" w:unhideWhenUsed="0" w:qFormat="1"/>
+    <w:lsdException w:name="Intense Reference" w:semiHidden="0" w:uiPriority="32" w:unhideWhenUsed="0" w:qFormat="1"/>
+    <w:lsdException w:name="Book Title" w:semiHidden="0" w:uiPriority="33" w:unhideWhenUsed="0" w:qFormat="1"/>
+    <w:lsdException w:name="Bibliography" w:uiPriority="37"/>
+    <w:lsdException w:name="TOC Heading" w:uiPriority="39" w:qFormat="1"/>
+  </w:latentStyles>
+  <w:style w:type="paragraph" w:default="1" w:styleId="Standard">
+    <w:name w:val="Normal"/>
+    <w:qFormat/>
+  </w:style>
+  <w:style w:type="character" w:default="1" w:styleId="Absatz-Standardschriftart">
+    <w:name w:val="Default Paragraph Font"/>
+    <w:uiPriority w:val="1"/>
+    <w:semiHidden/>
+    <w:unhideWhenUsed/>
+  </w:style>
+  <w:style w:type="table" w:default="1" w:styleId="NormaleTabelle">
+    <w:name w:val="Normal Table"/>
+    <w:uiPriority w:val="99"/>
+    <w:semiHidden/>
+    <w:unhideWhenUsed/>
+    <w:tblPr>
+      <w:tblInd w:w="0" w:type="dxa"/>
+      <w:tblCellMar>
+        <w:top w:w="0" w:type="dxa"/>
+        <w:left w:w="108" w:type="dxa"/>
+        <w:bottom w:w="0" w:type="dxa"/>
+        <w:right w:w="108" w:type="dxa"/>
+      </w:tblCellMar>
+    </w:tblPr>
+  </w:style>
+  <w:style w:type="numbering" w:default="1" w:styleId="KeineListe">
+    <w:name w:val="No List"/>
+    <w:uiPriority w:val="99"/>
+    <w:semiHidden/>
+    <w:unhideWhenUsed/>
+  </w:style>
+  <w:style w:type="paragraph" w:styleId="Listenabsatz">
+    <w:name w:val="List Paragraph"/>
+    <w:basedOn w:val="Standard"/>
+    <w:uiPriority w:val="34"/>
+    <w:qFormat/>
+    <w:rsid w:val="00CE0734"/>
+    <w:pPr>
+      <w:ind w:left="720"/>
+      <w:contextualSpacing/>
+    </w:pPr>
+  </w:style>
+</w:styles>
+</file>
+
+<file path=word/stylesWithEffects.xml><?xml version="1.0" encoding="utf-8"?>
+<w:styles xmlns:wpc="http://schemas.microsoft.com/office/word/2010/wordprocessingCanvas" xmlns:mc="http://schemas.openxmlformats.org/markup-compatibility/2006" xmlns:o="urn:schemas-microsoft-com:office:office" xmlns:r="http://schemas.openxmlformats.org/officeDocument/2006/relationships" xmlns:m="http://schemas.openxmlformats.org/officeDocument/2006/math" xmlns:v="urn:schemas-microsoft-com:vml" xmlns:wp14="http://schemas.microsoft.com/office/word/2010/wordprocessingDrawing" xmlns:wp="http://schemas.openxmlformats.org/drawingml/2006/wordprocessingDrawing" xmlns:w10="urn:schemas-microsoft-com:office:word" xmlns:w="http://schemas.openxmlformats.org/wordprocessingml/2006/main" xmlns:w14="http://schemas.microsoft.com/office/word/2010/wordml" xmlns:wpg="http://schemas.microsoft.com/office/word/2010/wordprocessingGroup" xmlns:wpi="http://schemas.microsoft.com/office/word/2010/wordprocessingInk" xmlns:wne="http://schemas.microsoft.com/office/word/2006/wordml" xmlns:wps="http://schemas.microsoft.com/office/word/2010/wordprocessingShape" mc:Ignorable="w14 wp14">
+  <w:docDefaults>
+    <w:rPrDefault>
+      <w:rPr>
+        <w:rFonts w:asciiTheme="minorHAnsi" w:eastAsiaTheme="minorHAnsi" w:hAnsiTheme="minorHAnsi" w:cstheme="minorBidi"/>
+        <w:sz w:val="22"/>
+        <w:szCs w:val="22"/>
+        <w:lang w:val="de-DE" w:eastAsia="en-US" w:bidi="ar-SA"/>
+      </w:rPr>
+    </w:rPrDefault>
+    <w:pPrDefault>
+      <w:pPr>
+        <w:spacing w:after="200" w:line="276" w:lineRule="auto"/>
+      </w:pPr>
+    </w:pPrDefault>
+  </w:docDefaults>
+  <w:latentStyles w:defLockedState="0" w:defUIPriority="99" w:defSemiHidden="1" w:defUnhideWhenUsed="1" w:defQFormat="0" w:count="267">
+    <w:lsdException w:name="Normal" w:semiHidden="0" w:uiPriority="0" w:unhideWhenUsed="0" w:qFormat="1"/>
+    <w:lsdException w:name="heading 1" w:semiHidden="0" w:uiPriority="9" w:unhideWhenUsed="0" w:qFormat="1"/>
+    <w:lsdException w:name="heading 2" w:uiPriority="9" w:qFormat="1"/>
+    <w:lsdException w:name="heading 3" w:uiPriority="9" w:qFormat="1"/>
+    <w:lsdException w:name="heading 4" w:uiPriority="9" w:qFormat="1"/>
+    <w:lsdException w:name="heading 5" w:uiPriority="9" w:qFormat="1"/>
+    <w:lsdException w:name="heading 6" w:uiPriority="9" w:qFormat="1"/>
+    <w:lsdException w:name="heading 7" w:uiPriority="9" w:qFormat="1"/>
+    <w:lsdException w:name="heading 8" w:uiPriority="9" w:qFormat="1"/>
+    <w:lsdException w:name="heading 9" w:uiPriority="9" w:qFormat="1"/>
+    <w:lsdException w:name="toc 1" w:uiPriority="39"/>
+    <w:lsdException w:name="toc 2" w:uiPriority="39"/>
+    <w:lsdException w:name="toc 3" w:uiPriority="39"/>
+    <w:lsdException w:name="toc 4" w:uiPriority="39"/>
+    <w:lsdException w:name="toc 5" w:uiPriority="39"/>
+    <w:lsdException w:name="toc 6" w:uiPriority="39"/>
+    <w:lsdException w:name="toc 7" w:uiPriority="39"/>
+    <w:lsdException w:name="toc 8" w:uiPriority="39"/>
+    <w:lsdException w:name="toc 9" w:uiPriority="39"/>
+    <w:lsdException w:name="caption" w:uiPriority="35" w:qFormat="1"/>
+    <w:lsdException w:name="Title" w:semiHidden="0" w:uiPriority="10" w:unhideWhenUsed="0" w:qFormat="1"/>
+    <w:lsdException w:name="Default Paragraph Font" w:uiPriority="1"/>
+    <w:lsdException w:name="Subtitle" w:semiHidden="0" w:uiPriority="11" w:unhideWhenUsed="0" w:qFormat="1"/>
+    <w:lsdException w:name="Strong" w:semiHidden="0" w:uiPriority="22" w:unhideWhenUsed="0" w:qFormat="1"/>
+    <w:lsdException w:name="Emphasis" w:semiHidden="0" w:uiPriority="20" w:unhideWhenUsed="0" w:qFormat="1"/>
+    <w:lsdException w:name="Table Grid" w:semiHidden="0" w:uiPriority="59" w:unhideWhenUsed="0"/>
+    <w:lsdException w:name="Placeholder Text" w:unhideWhenUsed="0"/>
+    <w:lsdException w:name="No Spacing" w:semiHidden="0" w:uiPriority="1" w:unhideWhenUsed="0" w:qFormat="1"/>
+    <w:lsdException w:name="Light Shading" w:semiHidden="0" w:uiPriority="60" w:unhideWhenUsed="0"/>
+    <w:lsdException w:name="Light List" w:semiHidden="0" w:uiPriority="61" w:unhideWhenUsed="0"/>
+    <w:lsdException w:name="Light Grid" w:semiHidden="0" w:uiPriority="62" w:unhideWhenUsed="0"/>
+    <w:lsdException w:name="Medium Shading 1" w:semiHidden="0" w:uiPriority="63" w:unhideWhenUsed="0"/>
+    <w:lsdException w:name="Medium Shading 2" w:semiHidden="0" w:uiPriority="64" w:unhideWhenUsed="0"/>
+    <w:lsdException w:name="Medium List 1" w:semiHidden="0" w:uiPriority="65" w:unhideWhenUsed="0"/>
+    <w:lsdException w:name="Medium List 2" w:semiHidden="0" w:uiPriority="66" w:unhideWhenUsed="0"/>
+    <w:lsdException w:name="Medium Grid 1" w:semiHidden="0" w:uiPriority="67" w:unhideWhenUsed="0"/>
+    <w:lsdException w:name="Medium Grid 2" w:semiHidden="0" w:uiPriority="68" w:unhideWhenUsed="0"/>
+    <w:lsdException w:name="Medium Grid 3" w:semiHidden="0" w:uiPriority="69" w:unhideWhenUsed="0"/>
+    <w:lsdException w:name="Dark List" w:semiHidden="0" w:uiPriority="70" w:unhideWhenUsed="0"/>
+    <w:lsdException w:name="Colorful Shading" w:semiHidden="0" w:uiPriority="71" w:unhideWhenUsed="0"/>
+    <w:lsdException w:name="Colorful List" w:semiHidden="0" w:uiPriority="72" w:unhideWhenUsed="0"/>
+    <w:lsdException w:name="Colorful Grid" w:semiHidden="0" w:uiPriority="73" w:unhideWhenUsed="0"/>
+    <w:lsdException w:name="Light Shading Accent 1" w:semiHidden="0" w:uiPriority="60" w:unhideWhenUsed="0"/>
+    <w:lsdException w:name="Light List Accent 1" w:semiHidden="0" w:uiPriority="61" w:unhideWhenUsed="0"/>
+    <w:lsdException w:name="Light Grid Accent 1" w:semiHidden="0" w:uiPriority="62" w:unhideWhenUsed="0"/>
+    <w:lsdException w:name="Medium Shading 1 Accent 1" w:semiHidden="0" w:uiPriority="63" w:unhideWhenUsed="0"/>
+    <w:lsdException w:name="Medium Shading 2 Accent 1" w:semiHidden="0" w:uiPriority="64" w:unhideWhenUsed="0"/>
+    <w:lsdException w:name="Medium List 1 Accent 1" w:semiHidden="0" w:uiPriority="65" w:unhideWhenUsed="0"/>
+    <w:lsdException w:name="Revision" w:unhideWhenUsed="0"/>
+    <w:lsdException w:name="List Paragraph" w:semiHidden="0" w:uiPriority="34" w:unhideWhenUsed="0" w:qFormat="1"/>
+    <w:lsdException w:name="Quote" w:semiHidden="0" w:uiPriority="29" w:unhideWhenUsed="0" w:qFormat="1"/>
+    <w:lsdException w:name="Intense Quote" w:semiHidden="0" w:uiPriority="30" w:unhideWhenUsed="0" w:qFormat="1"/>
+    <w:lsdException w:name="Medium List 2 Accent 1" w:semiHidden="0" w:uiPriority="66" w:unhideWhenUsed="0"/>
+    <w:lsdException w:name="Medium Grid 1 Accent 1" w:semiHidden="0" w:uiPriority="67" w:unhideWhenUsed="0"/>
+    <w:lsdException w:name="Medium Grid 2 Accent 1" w:semiHidden="0" w:uiPriority="68" w:unhideWhenUsed="0"/>
+    <w:lsdException w:name="Medium Grid 3 Accent 1" w:semiHidden="0" w:uiPriority="69" w:unhideWhenUsed="0"/>
+    <w:lsdException w:name="Dark List Accent 1" w:semiHidden="0" w:uiPriority="70" w:unhideWhenUsed="0"/>
+    <w:lsdException w:name="Colorful Shading Accent 1" w:semiHidden="0" w:uiPriority="71" w:unhideWhenUsed="0"/>
+    <w:lsdException w:name="Colorful List Accent 1" w:semiHidden="0" w:uiPriority="72" w:unhideWhenUsed="0"/>
+    <w:lsdException w:name="Colorful Grid Accent 1" w:semiHidden="0" w:uiPriority="73" w:unhideWhenUsed="0"/>
+    <w:lsdException w:name="Light Shading Accent 2" w:semiHidden="0" w:uiPriority="60" w:unhideWhenUsed="0"/>
+    <w:lsdException w:name="Light List Accent 2" w:semiHidden="0" w:uiPriority="61" w:unhideWhenUsed="0"/>
+    <w:lsdException w:name="Light Grid Accent 2" w:semiHidden="0" w:uiPriority="62" w:unhideWhenUsed="0"/>
+    <w:lsdException w:name="Medium Shading 1 Accent 2" w:semiHidden="0" w:uiPriority="63" w:unhideWhenUsed="0"/>
+    <w:lsdException w:name="Medium Shading 2 Accent 2" w:semiHidden="0" w:uiPriority="64" w:unhideWhenUsed="0"/>
+    <w:lsdException w:name="Medium List 1 Accent 2" w:semiHidden="0" w:uiPriority="65" w:unhideWhenUsed="0"/>
+    <w:lsdException w:name="Medium List 2 Accent 2" w:semiHidden="0" w:uiPriority="66" w:unhideWhenUsed="0"/>
+    <w:lsdException w:name="Medium Grid 1 Accent 2" w:semiHidden="0" w:uiPriority="67" w:unhideWhenUsed="0"/>
+    <w:lsdException w:name="Medium Grid 2 Accent 2" w:semiHidden="0" w:uiPriority="68" w:unhideWhenUsed="0"/>
+    <w:lsdException w:name="Medium Grid 3 Accent 2" w:semiHidden="0" w:uiPriority="69" w:unhideWhenUsed="0"/>
+    <w:lsdException w:name="Dark List Accent 2" w:semiHidden="0" w:uiPriority="70" w:unhideWhenUsed="0"/>
+    <w:lsdException w:name="Colorful Shading Accent 2" w:semiHidden="0" w:uiPriority="71" w:unhideWhenUsed="0"/>
+    <w:lsdException w:name="Colorful List Accent 2" w:semiHidden="0" w:uiPriority="72" w:unhideWhenUsed="0"/>
+    <w:lsdException w:name="Colorful Grid Accent 2" w:semiHidden="0" w:uiPriority="73" w:unhideWhenUsed="0"/>
+    <w:lsdException w:name="Light Shading Accent 3" w:semiHidden="0" w:uiPriority="60" w:unhideWhenUsed="0"/>
+    <w:lsdException w:name="Light List Accent 3" w:semiHidden="0" w:uiPriority="61" w:unhideWhenUsed="0"/>
+    <w:lsdException w:name="Light Grid Accent 3" w:semiHidden="0" w:uiPriority="62" w:unhideWhenUsed="0"/>
+    <w:lsdException w:name="Medium Shading 1 Accent 3" w:semiHidden="0" w:uiPriority="63" w:unhideWhenUsed="0"/>
+    <w:lsdException w:name="Medium Shading 2 Accent 3" w:semiHidden="0" w:uiPriority="64" w:unhideWhenUsed="0"/>
+    <w:lsdException w:name="Medium List 1 Accent 3" w:semiHidden="0" w:uiPriority="65" w:unhideWhenUsed="0"/>
+    <w:lsdException w:name="Medium List 2 Accent 3" w:semiHidden="0" w:uiPriority="66" w:unhideWhenUsed="0"/>
+    <w:lsdException w:name="Medium Grid 1 Accent 3" w:semiHidden="0" w:uiPriority="67" w:unhideWhenUsed="0"/>
+    <w:lsdException w:name="Medium Grid 2 Accent 3" w:semiHidden="0" w:uiPriority="68" w:unhideWhenUsed="0"/>
+    <w:lsdException w:name="Medium Grid 3 Accent 3" w:semiHidden="0" w:uiPriority="69" w:unhideWhenUsed="0"/>
+    <w:lsdException w:name="Dark List Accent 3" w:semiHidden="0" w:uiPriority="70" w:unhideWhenUsed="0"/>
+    <w:lsdException w:name="Colorful Shading Accent 3" w:semiHidden="0" w:uiPriority="71" w:unhideWhenUsed="0"/>
+    <w:lsdException w:name="Colorful List Accent 3" w:semiHidden="0" w:uiPriority="72" w:unhideWhenUsed="0"/>
+    <w:lsdException w:name="Colorful Grid Accent 3" w:semiHidden="0" w:uiPriority="73" w:unhideWhenUsed="0"/>
+    <w:lsdException w:name="Light Shading Accent 4" w:semiHidden="0" w:uiPriority="60" w:unhideWhenUsed="0"/>
+    <w:lsdException w:name="Light List Accent 4" w:semiHidden="0" w:uiPriority="61" w:unhideWhenUsed="0"/>
+    <w:lsdException w:name="Light Grid Accent 4" w:semiHidden="0" w:uiPriority="62" w:unhideWhenUsed="0"/>
+    <w:lsdException w:name="Medium Shading 1 Accent 4" w:semiHidden="0" w:uiPriority="63" w:unhideWhenUsed="0"/>
+    <w:lsdException w:name="Medium Shading 2 Accent 4" w:semiHidden="0" w:uiPriority="64" w:unhideWhenUsed="0"/>
+    <w:lsdException w:name="Medium List 1 Accent 4" w:semiHidden="0" w:uiPriority="65" w:unhideWhenUsed="0"/>
+    <w:lsdException w:name="Medium List 2 Accent 4" w:semiHidden="0" w:uiPriority="66" w:unhideWhenUsed="0"/>
+    <w:lsdException w:name="Medium Grid 1 Accent 4" w:semiHidden="0" w:uiPriority="67" w:unhideWhenUsed="0"/>
+    <w:lsdException w:name="Medium Grid 2 Accent 4" w:semiHidden="0" w:uiPriority="68" w:unhideWhenUsed="0"/>
+    <w:lsdException w:name="Medium Grid 3 Accent 4" w:semiHidden="0" w:uiPriority="69" w:unhideWhenUsed="0"/>
+    <w:lsdException w:name="Dark List Accent 4" w:semiHidden="0" w:uiPriority="70" w:unhideWhenUsed="0"/>
+    <w:lsdException w:name="Colorful Shading Accent 4" w:semiHidden="0" w:uiPriority="71" w:unhideWhenUsed="0"/>
+    <w:lsdException w:name="Colorful List Accent 4" w:semiHidden="0" w:uiPriority="72" w:unhideWhenUsed="0"/>
+    <w:lsdException w:name="Colorful Grid Accent 4" w:semiHidden="0" w:uiPriority="73" w:unhideWhenUsed="0"/>
+    <w:lsdException w:name="Light Shading Accent 5" w:semiHidden="0" w:uiPriority="60" w:unhideWhenUsed="0"/>
+    <w:lsdException w:name="Light List Accent 5" w:semiHidden="0" w:uiPriority="61" w:unhideWhenUsed="0"/>
+    <w:lsdException w:name="Light Grid Accent 5" w:semiHidden="0" w:uiPriority="62" w:unhideWhenUsed="0"/>
+    <w:lsdException w:name="Medium Shading 1 Accent 5" w:semiHidden="0" w:uiPriority="63" w:unhideWhenUsed="0"/>
+    <w:lsdException w:name="Medium Shading 2 Accent 5" w:semiHidden="0" w:uiPriority="64" w:unhideWhenUsed="0"/>
+    <w:lsdException w:name="Medium List 1 Accent 5" w:semiHidden="0" w:uiPriority="65" w:unhideWhenUsed="0"/>
+    <w:lsdException w:name="Medium List 2 Accent 5" w:semiHidden="0" w:uiPriority="66" w:unhideWhenUsed="0"/>
+    <w:lsdException w:name="Medium Grid 1 Accent 5" w:semiHidden="0" w:uiPriority="67" w:unhideWhenUsed="0"/>
+    <w:lsdException w:name="Medium Grid 2 Accent 5" w:semiHidden="0" w:uiPriority="68" w:unhideWhenUsed="0"/>
+    <w:lsdException w:name="Medium Grid 3 Accent 5" w:semiHidden="0" w:uiPriority="69" w:unhideWhenUsed="0"/>
+    <w:lsdException w:name="Dark List Accent 5" w:semiHidden="0" w:uiPriority="70" w:unhideWhenUsed="0"/>
+    <w:lsdException w:name="Colorful Shading Accent 5" w:semiHidden="0" w:uiPriority="71" w:unhideWhenUsed="0"/>
+    <w:lsdException w:name="Colorful List Accent 5" w:semiHidden="0" w:uiPriority="72" w:unhideWhenUsed="0"/>
+    <w:lsdException w:name="Colorful Grid Accent 5" w:semiHidden="0" w:uiPriority="73" w:unhideWhenUsed="0"/>
+    <w:lsdException w:name="Light Shading Accent 6" w:semiHidden="0" w:uiPriority="60" w:unhideWhenUsed="0"/>
+    <w:lsdException w:name="Light List Accent 6" w:semiHidden="0" w:uiPriority="61" w:unhideWhenUsed="0"/>
+    <w:lsdException w:name="Light Grid Accent 6" w:semiHidden="0" w:uiPriority="62" w:unhideWhenUsed="0"/>
+    <w:lsdException w:name="Medium Shading 1 Accent 6" w:semiHidden="0" w:uiPriority="63" w:unhideWhenUsed="0"/>
+    <w:lsdException w:name="Medium Shading 2 Accent 6" w:semiHidden="0" w:uiPriority="64" w:unhideWhenUsed="0"/>
+    <w:lsdException w:name="Medium List 1 Accent 6" w:semiHidden="0" w:uiPriority="65" w:unhideWhenUsed="0"/>
+    <w:lsdException w:name="Medium List 2 Accent 6" w:semiHidden="0" w:uiPriority="66" w:unhideWhenUsed="0"/>
+    <w:lsdException w:name="Medium Grid 1 Accent 6" w:semiHidden="0" w:uiPriority="67" w:unhideWhenUsed="0"/>
+    <w:lsdException w:name="Medium Grid 2 Accent 6" w:semiHidden="0" w:uiPriority="68" w:unhideWhenUsed="0"/>
+    <w:lsdException w:name="Medium Grid 3 Accent 6" w:semiHidden="0" w:uiPriority="69" w:unhideWhenUsed="0"/>
+    <w:lsdException w:name="Dark List Accent 6" w:semiHidden="0" w:uiPriority="70" w:unhideWhenUsed="0"/>
+    <w:lsdException w:name="Colorful Shading Accent 6" w:semiHidden="0" w:uiPriority="71" w:unhideWhenUsed="0"/>
+    <w:lsdException w:name="Colorful List Accent 6" w:semiHidden="0" w:uiPriority="72" w:unhideWhenUsed="0"/>
+    <w:lsdException w:name="Colorful Grid Accent 6" w:semiHidden="0" w:uiPriority="73" w:unhideWhenUsed="0"/>
+    <w:lsdException w:name="Subtle Emphasis" w:semiHidden="0" w:uiPriority="19" w:unhideWhenUsed="0" w:qFormat="1"/>
+    <w:lsdException w:name="Intense Emphasis" w:semiHidden="0" w:uiPriority="21" w:unhideWhenUsed="0" w:qFormat="1"/>
+    <w:lsdException w:name="Subtle Reference" w:semiHidden="0" w:uiPriority="31" w:unhideWhenUsed="0" w:qFormat="1"/>
+    <w:lsdException w:name="Intense Reference" w:semiHidden="0" w:uiPriority="32" w:unhideWhenUsed="0" w:qFormat="1"/>
+    <w:lsdException w:name="Book Title" w:semiHidden="0" w:uiPriority="33" w:unhideWhenUsed="0" w:qFormat="1"/>
+    <w:lsdException w:name="Bibliography" w:uiPriority="37"/>
+    <w:lsdException w:name="TOC Heading" w:uiPriority="39" w:qFormat="1"/>
   </w:latentStyles>
   <w:style w:type="paragraph" w:default="1" w:styleId="Standard">
     <w:name w:val="Normal"/>
@@ -2795,4 +2993,16 @@
   <a:objectDefaults/>
   <a:extraClrSchemeLst/>
 </a:theme>
+</file>
+
+<file path=customXml/item1.xml><?xml version="1.0" encoding="utf-8"?>
+<b:Sources xmlns:b="http://schemas.openxmlformats.org/officeDocument/2006/bibliography" xmlns="http://schemas.openxmlformats.org/officeDocument/2006/bibliography" SelectedStyle="\APA.XSL" StyleName="APA"/>
+</file>
+
+<file path=customXml/itemProps1.xml><?xml version="1.0" encoding="utf-8"?>
+<ds:datastoreItem xmlns:ds="http://schemas.openxmlformats.org/officeDocument/2006/customXml" ds:itemID="{29DBC18C-167C-4D47-9605-50EBF47097E5}">
+  <ds:schemaRefs>
+    <ds:schemaRef ds:uri="http://schemas.openxmlformats.org/officeDocument/2006/bibliography"/>
+  </ds:schemaRefs>
+</ds:datastoreItem>
 </file>
</xml_diff>